<commit_message>
melhorado a historia principal e detalhado mais
</commit_message>
<xml_diff>
--- a/Bullet Hell/documentacao/mundo, historias, fatos.docx
+++ b/Bullet Hell/documentacao/mundo, historias, fatos.docx
@@ -34,7 +34,78 @@
         <w:rPr>
           <w:rFonts w:cstheme="minorHAnsi"/>
         </w:rPr>
-        <w:t xml:space="preserve">O mundo que se passa toda história ocorre em um lugar com semelhança a época feudal japonesa, onde os humanos e </w:t>
+        <w:t>O mundo que se passa toda história ocorre em um</w:t>
+      </w:r>
+      <w:r>
+        <w:rPr>
+          <w:rFonts w:cstheme="minorHAnsi"/>
+        </w:rPr>
+        <w:t>a</w:t>
+      </w:r>
+      <w:r>
+        <w:rPr>
+          <w:rFonts w:cstheme="minorHAnsi"/>
+        </w:rPr>
+        <w:t xml:space="preserve"> </w:t>
+      </w:r>
+      <w:r>
+        <w:rPr>
+          <w:rFonts w:cstheme="minorHAnsi"/>
+        </w:rPr>
+        <w:t xml:space="preserve">terra magica chamada </w:t>
+      </w:r>
+      <w:proofErr w:type="spellStart"/>
+      <w:r>
+        <w:rPr>
+          <w:rFonts w:cstheme="minorHAnsi"/>
+          <w:shd w:val="clear" w:color="auto" w:fill="FFFFFF"/>
+        </w:rPr>
+        <w:t>Kyōkai</w:t>
+      </w:r>
+      <w:proofErr w:type="spellEnd"/>
+      <w:r>
+        <w:rPr>
+          <w:rFonts w:cstheme="minorHAnsi"/>
+        </w:rPr>
+        <w:t xml:space="preserve"> com semelhança a época feudal japonesa</w:t>
+      </w:r>
+      <w:r>
+        <w:rPr>
+          <w:rFonts w:cstheme="minorHAnsi"/>
+        </w:rPr>
+        <w:t xml:space="preserve"> com grandes campos, bosques, pequenas vilas e diversos templos espalhados pela região, devido a essa região ter se isolado do mundo exterior para evitar problemas com viajantes</w:t>
+      </w:r>
+      <w:r>
+        <w:rPr>
+          <w:rFonts w:cstheme="minorHAnsi"/>
+        </w:rPr>
+        <w:t xml:space="preserve"> e a única forma de entrar e sair é pelo templo </w:t>
+      </w:r>
+      <w:proofErr w:type="spellStart"/>
+      <w:r>
+        <w:rPr>
+          <w:rFonts w:cstheme="minorHAnsi"/>
+        </w:rPr>
+        <w:t>Anri</w:t>
+      </w:r>
+      <w:proofErr w:type="spellEnd"/>
+      <w:r>
+        <w:rPr>
+          <w:rFonts w:cstheme="minorHAnsi"/>
+        </w:rPr>
+        <w:t xml:space="preserve">, </w:t>
+      </w:r>
+      <w:r>
+        <w:rPr>
+          <w:rFonts w:cstheme="minorHAnsi"/>
+        </w:rPr>
+        <w:t xml:space="preserve">e sendo uma região </w:t>
+      </w:r>
+      <w:r>
+        <w:rPr>
+          <w:rFonts w:cstheme="minorHAnsi"/>
+        </w:rPr>
+        <w:t xml:space="preserve">onde os humanos e </w:t>
       </w:r>
       <w:proofErr w:type="spellStart"/>
       <w:r>
@@ -48,7 +119,73 @@
         <w:rPr>
           <w:rFonts w:cstheme="minorHAnsi"/>
         </w:rPr>
-        <w:t xml:space="preserve"> vivem juntos, poderes espirituais e mágicos é algo bem comum.</w:t>
+        <w:t xml:space="preserve"> </w:t>
+      </w:r>
+      <w:r>
+        <w:rPr>
+          <w:rFonts w:cstheme="minorHAnsi"/>
+        </w:rPr>
+        <w:t>coexistem</w:t>
+      </w:r>
+      <w:r>
+        <w:rPr>
+          <w:rFonts w:cstheme="minorHAnsi"/>
+        </w:rPr>
+        <w:t xml:space="preserve">, </w:t>
+      </w:r>
+      <w:r>
+        <w:rPr>
+          <w:rFonts w:cstheme="minorHAnsi"/>
+        </w:rPr>
+        <w:t>e</w:t>
+      </w:r>
+      <w:r>
+        <w:rPr>
+          <w:rFonts w:cstheme="minorHAnsi"/>
+        </w:rPr>
+        <w:t xml:space="preserve"> </w:t>
+      </w:r>
+      <w:r>
+        <w:rPr>
+          <w:rFonts w:cstheme="minorHAnsi"/>
+        </w:rPr>
+        <w:t xml:space="preserve">poderes mágicos </w:t>
+      </w:r>
+      <w:r>
+        <w:rPr>
+          <w:rFonts w:cstheme="minorHAnsi"/>
+        </w:rPr>
+        <w:t xml:space="preserve">são </w:t>
+      </w:r>
+      <w:r>
+        <w:rPr>
+          <w:rFonts w:cstheme="minorHAnsi"/>
+        </w:rPr>
+        <w:t>bem comu</w:t>
+      </w:r>
+      <w:r>
+        <w:rPr>
+          <w:rFonts w:cstheme="minorHAnsi"/>
+        </w:rPr>
+        <w:t>ns</w:t>
+      </w:r>
+      <w:r>
+        <w:rPr>
+          <w:rFonts w:cstheme="minorHAnsi"/>
+        </w:rPr>
+        <w:t xml:space="preserve"> entre os habitantes</w:t>
+      </w:r>
+      <w:r>
+        <w:rPr>
+          <w:rFonts w:cstheme="minorHAnsi"/>
+        </w:rPr>
+        <w:t>.</w:t>
+      </w:r>
+      <w:r>
+        <w:rPr>
+          <w:rFonts w:cstheme="minorHAnsi"/>
+        </w:rPr>
+        <w:t xml:space="preserve"> </w:t>
       </w:r>
     </w:p>
     <w:p>
@@ -76,13 +213,25 @@
         <w:rPr>
           <w:rFonts w:cstheme="minorHAnsi"/>
         </w:rPr>
-        <w:t xml:space="preserve"> furiosos</w:t>
-      </w:r>
-      <w:r>
-        <w:rPr>
-          <w:rFonts w:cstheme="minorHAnsi"/>
-        </w:rPr>
-        <w:t xml:space="preserve"> começam a aparecer em </w:t>
+        <w:t xml:space="preserve"> </w:t>
+      </w:r>
+      <w:r>
+        <w:rPr>
+          <w:rFonts w:cstheme="minorHAnsi"/>
+        </w:rPr>
+        <w:t>furiosos</w:t>
+      </w:r>
+      <w:r>
+        <w:rPr>
+          <w:rFonts w:cstheme="minorHAnsi"/>
+        </w:rPr>
+        <w:t xml:space="preserve"> </w:t>
+      </w:r>
+      <w:r>
+        <w:rPr>
+          <w:rFonts w:cstheme="minorHAnsi"/>
+        </w:rPr>
+        <w:t xml:space="preserve">começam a aparecer em </w:t>
       </w:r>
       <w:proofErr w:type="spellStart"/>
       <w:r>
@@ -104,7 +253,61 @@
         <w:rPr>
           <w:rFonts w:cstheme="minorHAnsi"/>
         </w:rPr>
-        <w:t xml:space="preserve">e então a heroína </w:t>
+        <w:t xml:space="preserve">e então </w:t>
+      </w:r>
+      <w:r>
+        <w:rPr>
+          <w:rFonts w:cstheme="minorHAnsi"/>
+        </w:rPr>
+        <w:t xml:space="preserve">a sacerdotisa do santuário </w:t>
+      </w:r>
+      <w:proofErr w:type="spellStart"/>
+      <w:r>
+        <w:rPr>
+          <w:rFonts w:cstheme="minorHAnsi"/>
+        </w:rPr>
+        <w:t>Anri</w:t>
+      </w:r>
+      <w:proofErr w:type="spellEnd"/>
+      <w:r>
+        <w:rPr>
+          <w:rFonts w:cstheme="minorHAnsi"/>
+        </w:rPr>
+        <w:t xml:space="preserve">, a </w:t>
+      </w:r>
+      <w:proofErr w:type="spellStart"/>
+      <w:r>
+        <w:rPr>
+          <w:rFonts w:cstheme="minorHAnsi"/>
+        </w:rPr>
+        <w:t>Misaki</w:t>
+      </w:r>
+      <w:proofErr w:type="spellEnd"/>
+      <w:r>
+        <w:rPr>
+          <w:rFonts w:cstheme="minorHAnsi"/>
+        </w:rPr>
+        <w:t xml:space="preserve"> </w:t>
+      </w:r>
+      <w:proofErr w:type="spellStart"/>
+      <w:r>
+        <w:rPr>
+          <w:rFonts w:cstheme="minorHAnsi"/>
+        </w:rPr>
+        <w:t>Anri</w:t>
+      </w:r>
+      <w:proofErr w:type="spellEnd"/>
+      <w:r>
+        <w:rPr>
+          <w:rFonts w:cstheme="minorHAnsi"/>
+        </w:rPr>
+        <w:t>, ela</w:t>
+      </w:r>
+      <w:r>
+        <w:rPr>
+          <w:rFonts w:cstheme="minorHAnsi"/>
+        </w:rPr>
+        <w:t xml:space="preserve"> </w:t>
       </w:r>
       <w:r>
         <w:rPr>
@@ -116,13 +319,49 @@
         <w:rPr>
           <w:rFonts w:cstheme="minorHAnsi"/>
         </w:rPr>
-        <w:t xml:space="preserve"> investigar o que está acontecendo nessa região</w:t>
-      </w:r>
-      <w:r>
-        <w:rPr>
-          <w:rFonts w:cstheme="minorHAnsi"/>
-        </w:rPr>
-        <w:t>, então ela parte para a entrada do mundo inferior, onde pode conter a resposta dessas causas.</w:t>
+        <w:t xml:space="preserve"> investigar o que está acontecendo n</w:t>
+      </w:r>
+      <w:r>
+        <w:rPr>
+          <w:rFonts w:cstheme="minorHAnsi"/>
+        </w:rPr>
+        <w:t>a</w:t>
+      </w:r>
+      <w:r>
+        <w:rPr>
+          <w:rFonts w:cstheme="minorHAnsi"/>
+        </w:rPr>
+        <w:t xml:space="preserve"> re</w:t>
+      </w:r>
+      <w:r>
+        <w:rPr>
+          <w:rFonts w:cstheme="minorHAnsi"/>
+        </w:rPr>
+        <w:t>dondeza</w:t>
+      </w:r>
+      <w:r>
+        <w:rPr>
+          <w:rFonts w:cstheme="minorHAnsi"/>
+        </w:rPr>
+        <w:t>, então ela parte para a entrada do mundo inferior</w:t>
+      </w:r>
+      <w:r>
+        <w:rPr>
+          <w:rFonts w:cstheme="minorHAnsi"/>
+        </w:rPr>
+        <w:t xml:space="preserve"> </w:t>
+      </w:r>
+      <w:r>
+        <w:rPr>
+          <w:rFonts w:cstheme="minorHAnsi"/>
+        </w:rPr>
+        <w:t>podendo</w:t>
+      </w:r>
+      <w:r>
+        <w:rPr>
+          <w:rFonts w:cstheme="minorHAnsi"/>
+        </w:rPr>
+        <w:t xml:space="preserve"> conter a resposta dessas causas.</w:t>
       </w:r>
     </w:p>
     <w:p>
@@ -137,7 +376,63 @@
         <w:rPr>
           <w:rFonts w:cstheme="minorHAnsi"/>
         </w:rPr>
-        <w:t>Indo para o</w:t>
+        <w:t xml:space="preserve">A </w:t>
+      </w:r>
+      <w:proofErr w:type="spellStart"/>
+      <w:r>
+        <w:rPr>
+          <w:rFonts w:cstheme="minorHAnsi"/>
+        </w:rPr>
+        <w:t>Misaki</w:t>
+      </w:r>
+      <w:proofErr w:type="spellEnd"/>
+      <w:r>
+        <w:rPr>
+          <w:rFonts w:cstheme="minorHAnsi"/>
+        </w:rPr>
+        <w:t xml:space="preserve"> </w:t>
+      </w:r>
+      <w:proofErr w:type="spellStart"/>
+      <w:r>
+        <w:rPr>
+          <w:rFonts w:cstheme="minorHAnsi"/>
+        </w:rPr>
+        <w:t>Anri</w:t>
+      </w:r>
+      <w:proofErr w:type="spellEnd"/>
+      <w:r>
+        <w:rPr>
+          <w:rFonts w:cstheme="minorHAnsi"/>
+        </w:rPr>
+        <w:t xml:space="preserve"> parte do seu templo que fica numa região alta na fronteira que é a única entrada para </w:t>
+      </w:r>
+      <w:proofErr w:type="spellStart"/>
+      <w:r>
+        <w:rPr>
+          <w:rFonts w:cstheme="minorHAnsi"/>
+          <w:shd w:val="clear" w:color="auto" w:fill="FFFFFF"/>
+        </w:rPr>
+        <w:t>Kyōkai</w:t>
+      </w:r>
+      <w:proofErr w:type="spellEnd"/>
+      <w:r>
+        <w:rPr>
+          <w:rFonts w:cstheme="minorHAnsi"/>
+          <w:shd w:val="clear" w:color="auto" w:fill="FFFFFF"/>
+        </w:rPr>
+        <w:t xml:space="preserve"> </w:t>
+      </w:r>
+      <w:r>
+        <w:rPr>
+          <w:rFonts w:cstheme="minorHAnsi"/>
+        </w:rPr>
+        <w:t>vai</w:t>
+      </w:r>
+      <w:r>
+        <w:rPr>
+          <w:rFonts w:cstheme="minorHAnsi"/>
+        </w:rPr>
+        <w:t xml:space="preserve"> para o</w:t>
       </w:r>
       <w:r>
         <w:rPr>
@@ -155,7 +450,25 @@
         <w:rPr>
           <w:rFonts w:cstheme="minorHAnsi"/>
         </w:rPr>
-        <w:t xml:space="preserve"> e começa a andar em direção ao monte, que é uma passagem para o mundo inferior e entrando dentro do bosque que fica na entrada para o monte que é protegido pelas </w:t>
+        <w:t xml:space="preserve"> que fica na entrada para o mundo inferior</w:t>
+      </w:r>
+      <w:r>
+        <w:rPr>
+          <w:rFonts w:cstheme="minorHAnsi"/>
+        </w:rPr>
+        <w:t xml:space="preserve"> e</w:t>
+      </w:r>
+      <w:r>
+        <w:rPr>
+          <w:rFonts w:cstheme="minorHAnsi"/>
+        </w:rPr>
+        <w:t xml:space="preserve"> então</w:t>
+      </w:r>
+      <w:r>
+        <w:rPr>
+          <w:rFonts w:cstheme="minorHAnsi"/>
+        </w:rPr>
+        <w:t xml:space="preserve"> começa a andar em direção ao monte e entrando dentro do bosque que fica na entrada para o monte que é protegido pelas </w:t>
       </w:r>
       <w:proofErr w:type="spellStart"/>
       <w:r>
@@ -169,7 +482,83 @@
         <w:rPr>
           <w:rFonts w:cstheme="minorHAnsi"/>
         </w:rPr>
-        <w:t xml:space="preserve">, ela começa a lutar contra </w:t>
+        <w:t xml:space="preserve"> que são </w:t>
+      </w:r>
+      <w:proofErr w:type="spellStart"/>
+      <w:r>
+        <w:rPr>
+          <w:rFonts w:cstheme="minorHAnsi"/>
+        </w:rPr>
+        <w:t>yokais</w:t>
+      </w:r>
+      <w:proofErr w:type="spellEnd"/>
+      <w:r>
+        <w:rPr>
+          <w:rFonts w:cstheme="minorHAnsi"/>
+        </w:rPr>
+        <w:t xml:space="preserve"> em forma de raposa que podem se transformar em humanas e tem poderes sobre os elementos da natureza como fogo e terra, este bosque é repleto de grandes cerejeiras rosas e floridas e espíritos pacíficos flutuantes coloridos criando um ar ameno</w:t>
+      </w:r>
+      <w:r>
+        <w:rPr>
+          <w:rFonts w:cstheme="minorHAnsi"/>
+        </w:rPr>
+        <w:t xml:space="preserve">, </w:t>
+      </w:r>
+      <w:r>
+        <w:rPr>
+          <w:rFonts w:cstheme="minorHAnsi"/>
+        </w:rPr>
+        <w:t xml:space="preserve">ao adentrar no bosque </w:t>
+      </w:r>
+      <w:r>
+        <w:rPr>
+          <w:rFonts w:cstheme="minorHAnsi"/>
+        </w:rPr>
+        <w:t xml:space="preserve">ela começa a lutar contra </w:t>
+      </w:r>
+      <w:proofErr w:type="spellStart"/>
+      <w:r>
+        <w:rPr>
+          <w:rFonts w:cstheme="minorHAnsi"/>
+        </w:rPr>
+        <w:t>kitsune</w:t>
+      </w:r>
+      <w:r>
+        <w:rPr>
+          <w:rFonts w:cstheme="minorHAnsi"/>
+        </w:rPr>
+        <w:t>s</w:t>
+      </w:r>
+      <w:proofErr w:type="spellEnd"/>
+      <w:r>
+        <w:rPr>
+          <w:rFonts w:cstheme="minorHAnsi"/>
+        </w:rPr>
+        <w:t xml:space="preserve"> estão tentando imped</w:t>
+      </w:r>
+      <w:r>
+        <w:rPr>
+          <w:rFonts w:cstheme="minorHAnsi"/>
+        </w:rPr>
+        <w:t>i-la</w:t>
+      </w:r>
+      <w:r>
+        <w:rPr>
+          <w:rFonts w:cstheme="minorHAnsi"/>
+        </w:rPr>
+        <w:t xml:space="preserve"> </w:t>
+      </w:r>
+      <w:r>
+        <w:rPr>
+          <w:rFonts w:cstheme="minorHAnsi"/>
+        </w:rPr>
+        <w:t>de prosseguir</w:t>
+      </w:r>
+      <w:r>
+        <w:rPr>
+          <w:rFonts w:cstheme="minorHAnsi"/>
+        </w:rPr>
+        <w:t xml:space="preserve">, após derrotar as </w:t>
       </w:r>
       <w:proofErr w:type="spellStart"/>
       <w:r>
@@ -183,21 +572,31 @@
         <w:rPr>
           <w:rFonts w:cstheme="minorHAnsi"/>
         </w:rPr>
-        <w:t xml:space="preserve"> que vão aparecendo e estão tentando impedir ela de subir, após derrotar as </w:t>
-      </w:r>
-      <w:proofErr w:type="spellStart"/>
-      <w:r>
-        <w:rPr>
-          <w:rFonts w:cstheme="minorHAnsi"/>
-        </w:rPr>
-        <w:t>kitsunes</w:t>
-      </w:r>
-      <w:proofErr w:type="spellEnd"/>
-      <w:r>
-        <w:rPr>
-          <w:rFonts w:cstheme="minorHAnsi"/>
-        </w:rPr>
-        <w:t xml:space="preserve"> inferiores que vão atacando ela, é encontrado o líder delas que é uma grande </w:t>
+        <w:t xml:space="preserve"> </w:t>
+      </w:r>
+      <w:r>
+        <w:rPr>
+          <w:rFonts w:cstheme="minorHAnsi"/>
+        </w:rPr>
+        <w:t>que protegem o bosque</w:t>
+      </w:r>
+      <w:r>
+        <w:rPr>
+          <w:rFonts w:cstheme="minorHAnsi"/>
+        </w:rPr>
+        <w:t xml:space="preserve"> </w:t>
+      </w:r>
+      <w:r>
+        <w:rPr>
+          <w:rFonts w:cstheme="minorHAnsi"/>
+        </w:rPr>
+        <w:t xml:space="preserve">ela </w:t>
+      </w:r>
+      <w:r>
+        <w:rPr>
+          <w:rFonts w:cstheme="minorHAnsi"/>
+        </w:rPr>
+        <w:t xml:space="preserve">encontra o líder delas que é uma grande </w:t>
       </w:r>
       <w:proofErr w:type="spellStart"/>
       <w:r>
@@ -211,7 +610,45 @@
         <w:rPr>
           <w:rFonts w:cstheme="minorHAnsi"/>
         </w:rPr>
-        <w:t xml:space="preserve"> de vestido vermelho e guardam do bosque.</w:t>
+        <w:t xml:space="preserve"> de vestido vermelho e </w:t>
+      </w:r>
+      <w:r>
+        <w:rPr>
+          <w:rFonts w:cstheme="minorHAnsi"/>
+        </w:rPr>
+        <w:t>guard</w:t>
+      </w:r>
+      <w:r>
+        <w:rPr>
+          <w:rFonts w:cstheme="minorHAnsi"/>
+        </w:rPr>
+        <w:t>iã</w:t>
+      </w:r>
+      <w:r>
+        <w:rPr>
+          <w:rFonts w:cstheme="minorHAnsi"/>
+        </w:rPr>
+        <w:t xml:space="preserve"> do bosque</w:t>
+      </w:r>
+      <w:r>
+        <w:rPr>
+          <w:rFonts w:cstheme="minorHAnsi"/>
+        </w:rPr>
+        <w:t xml:space="preserve"> a </w:t>
+      </w:r>
+      <w:proofErr w:type="spellStart"/>
+      <w:r>
+        <w:rPr>
+          <w:rFonts w:cstheme="minorHAnsi"/>
+        </w:rPr>
+        <w:t>Nogitsune</w:t>
+      </w:r>
+      <w:proofErr w:type="spellEnd"/>
+      <w:r>
+        <w:rPr>
+          <w:rFonts w:cstheme="minorHAnsi"/>
+        </w:rPr>
+        <w:t>.</w:t>
       </w:r>
     </w:p>
     <w:p>
@@ -225,21 +662,47 @@
         <w:rPr>
           <w:rFonts w:cstheme="minorHAnsi"/>
         </w:rPr>
-        <w:t xml:space="preserve">Após todo dialogo e combate com a líder das </w:t>
-      </w:r>
-      <w:proofErr w:type="spellStart"/>
-      <w:r>
-        <w:rPr>
-          <w:rFonts w:cstheme="minorHAnsi"/>
-        </w:rPr>
-        <w:t>kitsunes</w:t>
-      </w:r>
-      <w:proofErr w:type="spellEnd"/>
-      <w:r>
-        <w:rPr>
-          <w:rFonts w:cstheme="minorHAnsi"/>
-        </w:rPr>
-        <w:t xml:space="preserve">, ela parte para o templo </w:t>
+        <w:t xml:space="preserve">Após todo </w:t>
+      </w:r>
+      <w:r>
+        <w:rPr>
+          <w:rFonts w:cstheme="minorHAnsi"/>
+        </w:rPr>
+        <w:t>diálogo</w:t>
+      </w:r>
+      <w:r>
+        <w:rPr>
+          <w:rFonts w:cstheme="minorHAnsi"/>
+        </w:rPr>
+        <w:t xml:space="preserve"> e combate com a </w:t>
+      </w:r>
+      <w:proofErr w:type="spellStart"/>
+      <w:r>
+        <w:rPr>
+          <w:rFonts w:cstheme="minorHAnsi"/>
+        </w:rPr>
+        <w:t>Nogitsune</w:t>
+      </w:r>
+      <w:proofErr w:type="spellEnd"/>
+      <w:r>
+        <w:rPr>
+          <w:rFonts w:cstheme="minorHAnsi"/>
+        </w:rPr>
+        <w:t xml:space="preserve">, </w:t>
+      </w:r>
+      <w:proofErr w:type="spellStart"/>
+      <w:r>
+        <w:rPr>
+          <w:rFonts w:cstheme="minorHAnsi"/>
+        </w:rPr>
+        <w:t>Misaki</w:t>
+      </w:r>
+      <w:proofErr w:type="spellEnd"/>
+      <w:r>
+        <w:rPr>
+          <w:rFonts w:cstheme="minorHAnsi"/>
+        </w:rPr>
+        <w:t xml:space="preserve"> parte para o templo </w:t>
       </w:r>
       <w:proofErr w:type="spellStart"/>
       <w:r>
@@ -253,7 +716,123 @@
         <w:rPr>
           <w:rFonts w:cstheme="minorHAnsi"/>
         </w:rPr>
-        <w:t xml:space="preserve"> e então subindo as escadas do templo ela acaba encontrando a responsável pelo templo que então só após o combate com outros </w:t>
+        <w:t xml:space="preserve"> </w:t>
+      </w:r>
+      <w:r>
+        <w:rPr>
+          <w:rFonts w:cstheme="minorHAnsi"/>
+        </w:rPr>
+        <w:t xml:space="preserve">que foi lhe indicado pela </w:t>
+      </w:r>
+      <w:proofErr w:type="spellStart"/>
+      <w:r>
+        <w:rPr>
+          <w:rFonts w:cstheme="minorHAnsi"/>
+        </w:rPr>
+        <w:t>Nogitsune</w:t>
+      </w:r>
+      <w:proofErr w:type="spellEnd"/>
+      <w:r>
+        <w:rPr>
+          <w:rFonts w:cstheme="minorHAnsi"/>
+        </w:rPr>
+        <w:t xml:space="preserve"> como a possível causadora da confusão e que não era algo que estava vindo do mundo inferior.</w:t>
+      </w:r>
+      <w:r>
+        <w:rPr>
+          <w:rFonts w:cstheme="minorHAnsi"/>
+        </w:rPr>
+        <w:t xml:space="preserve"> </w:t>
+      </w:r>
+      <w:r>
+        <w:rPr>
+          <w:rFonts w:cstheme="minorHAnsi"/>
+        </w:rPr>
+        <w:t>Assim parti</w:t>
+      </w:r>
+      <w:r>
+        <w:rPr>
+          <w:rFonts w:cstheme="minorHAnsi"/>
+        </w:rPr>
+        <w:t>n</w:t>
+      </w:r>
+      <w:r>
+        <w:rPr>
+          <w:rFonts w:cstheme="minorHAnsi"/>
+        </w:rPr>
+        <w:t xml:space="preserve">do para o templo </w:t>
+      </w:r>
+      <w:proofErr w:type="spellStart"/>
+      <w:r>
+        <w:rPr>
+          <w:rFonts w:cstheme="minorHAnsi"/>
+        </w:rPr>
+        <w:t>yokai</w:t>
+      </w:r>
+      <w:proofErr w:type="spellEnd"/>
+      <w:r>
+        <w:rPr>
+          <w:rFonts w:cstheme="minorHAnsi"/>
+        </w:rPr>
+        <w:t xml:space="preserve"> que fica em uma grande colina</w:t>
+      </w:r>
+      <w:r>
+        <w:rPr>
+          <w:rFonts w:cstheme="minorHAnsi"/>
+        </w:rPr>
+        <w:t xml:space="preserve"> antiga e com uma escadaria antiga e velha demonstrando ser de outras gerações passadas,</w:t>
+      </w:r>
+      <w:r>
+        <w:rPr>
+          <w:rFonts w:cstheme="minorHAnsi"/>
+        </w:rPr>
+        <w:t xml:space="preserve"> </w:t>
+      </w:r>
+      <w:r>
+        <w:rPr>
+          <w:rFonts w:cstheme="minorHAnsi"/>
+        </w:rPr>
+        <w:t>e</w:t>
+      </w:r>
+      <w:r>
+        <w:rPr>
+          <w:rFonts w:cstheme="minorHAnsi"/>
+        </w:rPr>
+        <w:t xml:space="preserve"> subindo as escadas do templo ela acaba encontrando a responsável pelo </w:t>
+      </w:r>
+      <w:proofErr w:type="spellStart"/>
+      <w:r>
+        <w:rPr>
+          <w:rFonts w:cstheme="minorHAnsi"/>
+        </w:rPr>
+        <w:t>templo</w:t>
+      </w:r>
+      <w:r>
+        <w:rPr>
+          <w:rFonts w:cstheme="minorHAnsi"/>
+        </w:rPr>
+        <w:t>,a</w:t>
+      </w:r>
+      <w:proofErr w:type="spellEnd"/>
+      <w:r>
+        <w:rPr>
+          <w:rFonts w:cstheme="minorHAnsi"/>
+        </w:rPr>
+        <w:t xml:space="preserve"> </w:t>
+      </w:r>
+      <w:proofErr w:type="spellStart"/>
+      <w:r>
+        <w:rPr>
+          <w:rFonts w:cstheme="minorHAnsi"/>
+        </w:rPr>
+        <w:t>Yukio</w:t>
+      </w:r>
+      <w:proofErr w:type="spellEnd"/>
+      <w:r>
+        <w:rPr>
+          <w:rFonts w:cstheme="minorHAnsi"/>
+        </w:rPr>
+        <w:t xml:space="preserve"> que então só após o combate com outros </w:t>
       </w:r>
       <w:proofErr w:type="spellStart"/>
       <w:r>
@@ -281,7 +860,19 @@
         <w:rPr>
           <w:rFonts w:cstheme="minorHAnsi"/>
         </w:rPr>
-        <w:t xml:space="preserve"> guardando lá dentro.</w:t>
+        <w:t xml:space="preserve"> guardando lá dentro</w:t>
+      </w:r>
+      <w:r>
+        <w:rPr>
+          <w:rFonts w:cstheme="minorHAnsi"/>
+        </w:rPr>
+        <w:t xml:space="preserve">, sendo um ambiente mais escuro com pouca luminosidade e não muito limpo, porém com muitas artes e símbolos em sua parede, transformando aquele ambiente em um local bem artístico </w:t>
+      </w:r>
+      <w:r>
+        <w:rPr>
+          <w:rFonts w:cstheme="minorHAnsi"/>
+        </w:rPr>
+        <w:t>.</w:t>
       </w:r>
     </w:p>
     <w:bookmarkEnd w:id="0"/>
@@ -310,7 +901,31 @@
         <w:rPr>
           <w:rFonts w:cstheme="minorHAnsi"/>
         </w:rPr>
-        <w:t xml:space="preserve"> e espíritos que aparecem no caminho, no meio da descida aparece uma garota fantasma que a ataca e então, antes de derrotar ela, ela some e você continua e então aparece a garota fantasma novamente </w:t>
+        <w:t xml:space="preserve"> e espíritos que aparecem no caminho, no meio da descida aparece uma garota fantasma que a ataca e então, antes de derrotar ela, ela some e </w:t>
+      </w:r>
+      <w:r>
+        <w:rPr>
+          <w:rFonts w:cstheme="minorHAnsi"/>
+        </w:rPr>
+        <w:t>ela</w:t>
+      </w:r>
+      <w:r>
+        <w:rPr>
+          <w:rFonts w:cstheme="minorHAnsi"/>
+        </w:rPr>
+        <w:t xml:space="preserve"> continua </w:t>
+      </w:r>
+      <w:r>
+        <w:rPr>
+          <w:rFonts w:cstheme="minorHAnsi"/>
+        </w:rPr>
+        <w:t xml:space="preserve">seu caminho </w:t>
+      </w:r>
+      <w:r>
+        <w:rPr>
+          <w:rFonts w:cstheme="minorHAnsi"/>
+        </w:rPr>
+        <w:t xml:space="preserve">e então aparece a garota fantasma novamente </w:t>
       </w:r>
       <w:r>
         <w:rPr>
@@ -350,20 +965,44 @@
         <w:rPr>
           <w:rFonts w:cstheme="minorHAnsi"/>
         </w:rPr>
-        <w:t xml:space="preserve"> perturbados e espíritos e que eu estava apenas seguindo ordens e então ela indica que no final da caverna, tem um santuário que está acontecendo o grande feitiço.</w:t>
-      </w:r>
-    </w:p>
-    <w:p>
-      <w:pPr>
-        <w:rPr>
-          <w:rFonts w:cstheme="minorHAnsi"/>
-        </w:rPr>
-      </w:pPr>
-      <w:r>
-        <w:rPr>
-          <w:rFonts w:cstheme="minorHAnsi"/>
-        </w:rPr>
-        <w:t xml:space="preserve">Quando ela chega no final da caverna, tem um grande corredor para ir no santuário e então ela </w:t>
+        <w:t xml:space="preserve"> perturbados e espíritos e que </w:t>
+      </w:r>
+      <w:r>
+        <w:rPr>
+          <w:rFonts w:cstheme="minorHAnsi"/>
+        </w:rPr>
+        <w:t>ela</w:t>
+      </w:r>
+      <w:r>
+        <w:rPr>
+          <w:rFonts w:cstheme="minorHAnsi"/>
+        </w:rPr>
+        <w:t xml:space="preserve"> estava apenas seguindo ordens e então ela indica que no final da caverna, tem um santuário que está acontecendo o grande feitiço.</w:t>
+      </w:r>
+    </w:p>
+    <w:p>
+      <w:pPr>
+        <w:rPr>
+          <w:rFonts w:cstheme="minorHAnsi"/>
+        </w:rPr>
+      </w:pPr>
+      <w:r>
+        <w:rPr>
+          <w:rFonts w:cstheme="minorHAnsi"/>
+        </w:rPr>
+        <w:t xml:space="preserve">Quando ela chega no final da caverna, tem um grande corredor </w:t>
+      </w:r>
+      <w:r>
+        <w:rPr>
+          <w:rFonts w:cstheme="minorHAnsi"/>
+        </w:rPr>
+        <w:t xml:space="preserve"> com grandes artes coloridas e formas diferenciadas, selos e coisas do gênero e que é caminho </w:t>
+      </w:r>
+      <w:r>
+        <w:rPr>
+          <w:rFonts w:cstheme="minorHAnsi"/>
+        </w:rPr>
+        <w:t xml:space="preserve">para ir no santuário e então ela </w:t>
       </w:r>
       <w:r>
         <w:rPr>
@@ -375,7 +1014,19 @@
         <w:rPr>
           <w:rFonts w:cstheme="minorHAnsi"/>
         </w:rPr>
-        <w:t xml:space="preserve"> as criaturas que estão no caminho e então aparece a feiticeira, </w:t>
+        <w:t xml:space="preserve"> as criaturas </w:t>
+      </w:r>
+      <w:r>
+        <w:rPr>
+          <w:rFonts w:cstheme="minorHAnsi"/>
+        </w:rPr>
+        <w:t xml:space="preserve">agressivas </w:t>
+      </w:r>
+      <w:r>
+        <w:rPr>
+          <w:rFonts w:cstheme="minorHAnsi"/>
+        </w:rPr>
+        <w:t xml:space="preserve">que estão no caminho e então aparece a feiticeira, </w:t>
       </w:r>
       <w:r>
         <w:rPr>
@@ -462,6 +1113,390 @@
           <w:rFonts w:cstheme="minorHAnsi"/>
         </w:rPr>
         <w:t>.</w:t>
+      </w:r>
+      <w:bookmarkStart w:id="1" w:name="_GoBack"/>
+      <w:bookmarkEnd w:id="1"/>
+    </w:p>
+    <w:p>
+      <w:pPr>
+        <w:rPr>
+          <w:rFonts w:cstheme="minorHAnsi"/>
+        </w:rPr>
+      </w:pPr>
+    </w:p>
+    <w:p>
+      <w:pPr>
+        <w:rPr>
+          <w:rFonts w:cstheme="minorHAnsi"/>
+        </w:rPr>
+      </w:pPr>
+    </w:p>
+    <w:p>
+      <w:pPr>
+        <w:rPr>
+          <w:rFonts w:cstheme="minorHAnsi"/>
+        </w:rPr>
+      </w:pPr>
+    </w:p>
+    <w:p>
+      <w:pPr>
+        <w:rPr>
+          <w:rFonts w:cstheme="minorHAnsi"/>
+          <w:b/>
+          <w:bCs/>
+        </w:rPr>
+      </w:pPr>
+      <w:r>
+        <w:rPr>
+          <w:rFonts w:cstheme="minorHAnsi"/>
+          <w:b/>
+          <w:bCs/>
+        </w:rPr>
+        <w:t>Definição de palavras e locais –</w:t>
+      </w:r>
+    </w:p>
+    <w:p>
+      <w:pPr>
+        <w:rPr>
+          <w:rFonts w:cstheme="minorHAnsi"/>
+        </w:rPr>
+      </w:pPr>
+      <w:r>
+        <w:rPr>
+          <w:rFonts w:cstheme="minorHAnsi"/>
+          <w:b/>
+          <w:bCs/>
+        </w:rPr>
+        <w:t>T</w:t>
+      </w:r>
+      <w:r>
+        <w:rPr>
+          <w:rFonts w:cstheme="minorHAnsi"/>
+          <w:b/>
+          <w:bCs/>
+        </w:rPr>
+        <w:t xml:space="preserve">emplo </w:t>
+      </w:r>
+      <w:proofErr w:type="spellStart"/>
+      <w:r>
+        <w:rPr>
+          <w:rFonts w:cstheme="minorHAnsi"/>
+          <w:b/>
+          <w:bCs/>
+        </w:rPr>
+        <w:t>Y</w:t>
+      </w:r>
+      <w:r>
+        <w:rPr>
+          <w:rFonts w:cstheme="minorHAnsi"/>
+          <w:b/>
+          <w:bCs/>
+        </w:rPr>
+        <w:t>okai</w:t>
+      </w:r>
+      <w:proofErr w:type="spellEnd"/>
+      <w:r>
+        <w:rPr>
+          <w:rFonts w:cstheme="minorHAnsi"/>
+        </w:rPr>
+        <w:t xml:space="preserve"> – grande templo central onde diversos </w:t>
+      </w:r>
+      <w:proofErr w:type="spellStart"/>
+      <w:r>
+        <w:rPr>
+          <w:rFonts w:cstheme="minorHAnsi"/>
+        </w:rPr>
+        <w:t>yokais</w:t>
+      </w:r>
+      <w:proofErr w:type="spellEnd"/>
+      <w:r>
+        <w:rPr>
+          <w:rFonts w:cstheme="minorHAnsi"/>
+        </w:rPr>
+        <w:t xml:space="preserve"> se reuniam para praticar seus deuses e comercio, muitos utilizam ele como uma forma de abrigo. </w:t>
+      </w:r>
+    </w:p>
+    <w:p>
+      <w:pPr>
+        <w:rPr>
+          <w:rFonts w:cstheme="minorHAnsi"/>
+        </w:rPr>
+      </w:pPr>
+      <w:proofErr w:type="spellStart"/>
+      <w:r>
+        <w:rPr>
+          <w:rFonts w:cstheme="minorHAnsi"/>
+          <w:b/>
+          <w:bCs/>
+        </w:rPr>
+        <w:t>Yokais</w:t>
+      </w:r>
+      <w:proofErr w:type="spellEnd"/>
+      <w:r>
+        <w:rPr>
+          <w:rFonts w:cstheme="minorHAnsi"/>
+          <w:b/>
+          <w:bCs/>
+        </w:rPr>
+        <w:t xml:space="preserve"> </w:t>
+      </w:r>
+      <w:r>
+        <w:rPr>
+          <w:rFonts w:cstheme="minorHAnsi"/>
+        </w:rPr>
+        <w:t>-</w:t>
+      </w:r>
+      <w:r>
+        <w:rPr>
+          <w:rFonts w:cstheme="minorHAnsi"/>
+        </w:rPr>
+        <w:t xml:space="preserve"> </w:t>
+      </w:r>
+      <w:r>
+        <w:rPr>
+          <w:rFonts w:cstheme="minorHAnsi"/>
+        </w:rPr>
+        <w:t>criaturas sobrenaturais japonesas</w:t>
+      </w:r>
+      <w:r>
+        <w:rPr>
+          <w:rFonts w:cstheme="minorHAnsi"/>
+        </w:rPr>
+        <w:t>.</w:t>
+      </w:r>
+    </w:p>
+    <w:p>
+      <w:pPr>
+        <w:rPr>
+          <w:rFonts w:cstheme="minorHAnsi"/>
+        </w:rPr>
+      </w:pPr>
+      <w:r>
+        <w:rPr>
+          <w:rFonts w:cstheme="minorHAnsi"/>
+          <w:b/>
+          <w:bCs/>
+        </w:rPr>
+        <w:t>Espíritos</w:t>
+      </w:r>
+      <w:r>
+        <w:rPr>
+          <w:rFonts w:cstheme="minorHAnsi"/>
+        </w:rPr>
+        <w:t xml:space="preserve"> </w:t>
+      </w:r>
+      <w:r>
+        <w:rPr>
+          <w:rFonts w:cstheme="minorHAnsi"/>
+        </w:rPr>
+        <w:t xml:space="preserve"> </w:t>
+      </w:r>
+      <w:r>
+        <w:rPr>
+          <w:rFonts w:cstheme="minorHAnsi"/>
+          <w:b/>
+          <w:bCs/>
+        </w:rPr>
+        <w:t xml:space="preserve">e </w:t>
+      </w:r>
+      <w:proofErr w:type="spellStart"/>
+      <w:r>
+        <w:rPr>
+          <w:rFonts w:cstheme="minorHAnsi"/>
+          <w:b/>
+          <w:bCs/>
+        </w:rPr>
+        <w:t>fantamas</w:t>
+      </w:r>
+      <w:proofErr w:type="spellEnd"/>
+      <w:r>
+        <w:rPr>
+          <w:rFonts w:cstheme="minorHAnsi"/>
+        </w:rPr>
+        <w:t xml:space="preserve">- </w:t>
+      </w:r>
+      <w:r>
+        <w:rPr>
+          <w:rFonts w:cstheme="minorHAnsi"/>
+        </w:rPr>
+        <w:t>alma de pessoas já desencarnadas</w:t>
+      </w:r>
+      <w:r>
+        <w:rPr>
+          <w:rFonts w:cstheme="minorHAnsi"/>
+        </w:rPr>
+        <w:t>.</w:t>
+      </w:r>
+    </w:p>
+    <w:p>
+      <w:pPr>
+        <w:rPr>
+          <w:rFonts w:cstheme="minorHAnsi"/>
+        </w:rPr>
+      </w:pPr>
+      <w:r>
+        <w:rPr>
+          <w:rFonts w:cstheme="minorHAnsi"/>
+          <w:b/>
+          <w:bCs/>
+        </w:rPr>
+        <w:t>S</w:t>
+      </w:r>
+      <w:r>
+        <w:rPr>
+          <w:rFonts w:cstheme="minorHAnsi"/>
+          <w:b/>
+          <w:bCs/>
+        </w:rPr>
+        <w:t xml:space="preserve">antuário </w:t>
+      </w:r>
+      <w:proofErr w:type="spellStart"/>
+      <w:r>
+        <w:rPr>
+          <w:rFonts w:cstheme="minorHAnsi"/>
+          <w:b/>
+          <w:bCs/>
+        </w:rPr>
+        <w:t>Anri</w:t>
+      </w:r>
+      <w:proofErr w:type="spellEnd"/>
+      <w:r>
+        <w:rPr>
+          <w:rFonts w:cstheme="minorHAnsi"/>
+          <w:b/>
+          <w:bCs/>
+        </w:rPr>
+        <w:t xml:space="preserve"> ou templo </w:t>
+      </w:r>
+      <w:proofErr w:type="spellStart"/>
+      <w:r>
+        <w:rPr>
+          <w:rFonts w:cstheme="minorHAnsi"/>
+          <w:b/>
+          <w:bCs/>
+        </w:rPr>
+        <w:t>Anri</w:t>
+      </w:r>
+      <w:proofErr w:type="spellEnd"/>
+      <w:r>
+        <w:rPr>
+          <w:rFonts w:cstheme="minorHAnsi"/>
+          <w:b/>
+          <w:bCs/>
+        </w:rPr>
+        <w:t xml:space="preserve"> –</w:t>
+      </w:r>
+      <w:r>
+        <w:rPr>
+          <w:rFonts w:cstheme="minorHAnsi"/>
+        </w:rPr>
+        <w:t xml:space="preserve"> local onde fica a sacerdotisa responsável por proteger toda </w:t>
+      </w:r>
+      <w:proofErr w:type="spellStart"/>
+      <w:r>
+        <w:rPr>
+          <w:rFonts w:cstheme="minorHAnsi"/>
+        </w:rPr>
+        <w:t>kyõkai</w:t>
+      </w:r>
+      <w:proofErr w:type="spellEnd"/>
+      <w:r>
+        <w:rPr>
+          <w:rFonts w:cstheme="minorHAnsi"/>
+        </w:rPr>
+        <w:t xml:space="preserve"> e impedir que problemas entrem e saem pela fronteira.</w:t>
+      </w:r>
+    </w:p>
+    <w:p>
+      <w:pPr>
+        <w:rPr>
+          <w:rFonts w:cstheme="minorHAnsi"/>
+        </w:rPr>
+      </w:pPr>
+      <w:r>
+        <w:rPr>
+          <w:rFonts w:cstheme="minorHAnsi"/>
+          <w:b/>
+          <w:bCs/>
+        </w:rPr>
+        <w:t>Mundo inferior -</w:t>
+      </w:r>
+      <w:r>
+        <w:rPr>
+          <w:rFonts w:cstheme="minorHAnsi"/>
+        </w:rPr>
+        <w:t xml:space="preserve"> </w:t>
+      </w:r>
+      <w:r>
+        <w:rPr>
+          <w:rFonts w:cstheme="minorHAnsi"/>
+        </w:rPr>
+        <w:t xml:space="preserve">local que é a passagem para o mundo espiritual onde </w:t>
+      </w:r>
+      <w:proofErr w:type="spellStart"/>
+      <w:r>
+        <w:rPr>
+          <w:rFonts w:cstheme="minorHAnsi"/>
+        </w:rPr>
+        <w:t>yokais</w:t>
+      </w:r>
+      <w:proofErr w:type="spellEnd"/>
+      <w:r>
+        <w:rPr>
+          <w:rFonts w:cstheme="minorHAnsi"/>
+        </w:rPr>
+        <w:t>, demônios espíritos e criaturas divinas e deuses vivem sua grande parte</w:t>
+      </w:r>
+      <w:r>
+        <w:rPr>
+          <w:rFonts w:cstheme="minorHAnsi"/>
+        </w:rPr>
+        <w:t>.</w:t>
+      </w:r>
+    </w:p>
+    <w:p>
+      <w:pPr>
+        <w:rPr>
+          <w:rFonts w:cstheme="minorHAnsi"/>
+          <w:b/>
+          <w:bCs/>
+        </w:rPr>
+      </w:pPr>
+      <w:proofErr w:type="spellStart"/>
+      <w:r>
+        <w:rPr>
+          <w:rFonts w:cstheme="minorHAnsi"/>
+          <w:b/>
+          <w:bCs/>
+        </w:rPr>
+        <w:t>Kitsunes</w:t>
+      </w:r>
+      <w:proofErr w:type="spellEnd"/>
+      <w:r>
+        <w:rPr>
+          <w:rFonts w:cstheme="minorHAnsi"/>
+        </w:rPr>
+        <w:t xml:space="preserve"> - </w:t>
+      </w:r>
+      <w:r>
+        <w:rPr>
+          <w:rFonts w:cstheme="minorHAnsi"/>
+        </w:rPr>
+        <w:t xml:space="preserve">que são </w:t>
+      </w:r>
+      <w:proofErr w:type="spellStart"/>
+      <w:r>
+        <w:rPr>
+          <w:rFonts w:cstheme="minorHAnsi"/>
+        </w:rPr>
+        <w:t>yokais</w:t>
+      </w:r>
+      <w:proofErr w:type="spellEnd"/>
+      <w:r>
+        <w:rPr>
+          <w:rFonts w:cstheme="minorHAnsi"/>
+        </w:rPr>
+        <w:t xml:space="preserve"> em forma de raposa que podem se transformar em humanas e tem poderes sobre os elementos da natureza como fogo e terra</w:t>
       </w:r>
     </w:p>
     <w:p>
@@ -493,8 +1528,8 @@
           <w:bCs/>
         </w:rPr>
       </w:pPr>
-      <w:bookmarkStart w:id="1" w:name="_Hlk34565684"/>
-      <w:bookmarkStart w:id="2" w:name="_Hlk34565696"/>
+      <w:bookmarkStart w:id="2" w:name="_Hlk34565684"/>
+      <w:bookmarkStart w:id="3" w:name="_Hlk34565696"/>
       <w:proofErr w:type="spellStart"/>
       <w:r>
         <w:rPr>
@@ -513,7 +1548,7 @@
         </w:rPr>
         <w:t xml:space="preserve"> </w:t>
       </w:r>
-      <w:bookmarkEnd w:id="1"/>
+      <w:bookmarkEnd w:id="2"/>
       <w:proofErr w:type="spellStart"/>
       <w:r>
         <w:rPr>
@@ -532,7 +1567,7 @@
         </w:rPr>
         <w:t xml:space="preserve"> </w:t>
       </w:r>
-      <w:bookmarkEnd w:id="2"/>
+      <w:bookmarkEnd w:id="3"/>
       <w:r>
         <w:rPr>
           <w:rFonts w:cstheme="minorHAnsi"/>
@@ -701,8 +1736,171 @@
     </w:p>
     <w:p>
       <w:r>
+        <w:t>Roupa – camisa azul claro com detalhes avermelhados e saia vermelha mais curta e ela usa uma meia calça e sandália oriental, ela possui alguns sinos dourados</w:t>
+      </w:r>
+      <w:r>
+        <w:t>.</w:t>
+      </w:r>
+    </w:p>
+    <w:p>
+      <w:pPr>
+        <w:rPr>
+          <w:rFonts w:cstheme="minorHAnsi"/>
+          <w:b/>
+          <w:bCs/>
+        </w:rPr>
+      </w:pPr>
+      <w:proofErr w:type="spellStart"/>
+      <w:r>
+        <w:rPr>
+          <w:rFonts w:cstheme="minorHAnsi"/>
+          <w:b/>
+          <w:bCs/>
+        </w:rPr>
+        <w:t>Nogitsune</w:t>
+      </w:r>
+      <w:proofErr w:type="spellEnd"/>
+      <w:r>
+        <w:rPr>
+          <w:rFonts w:cstheme="minorHAnsi"/>
+          <w:b/>
+          <w:bCs/>
+        </w:rPr>
+        <w:t xml:space="preserve"> (Boss </w:t>
+      </w:r>
+      <w:proofErr w:type="spellStart"/>
+      <w:r>
+        <w:rPr>
+          <w:rFonts w:cstheme="minorHAnsi"/>
+          <w:b/>
+          <w:bCs/>
+        </w:rPr>
+        <w:t>stage</w:t>
+      </w:r>
+      <w:proofErr w:type="spellEnd"/>
+      <w:r>
+        <w:rPr>
+          <w:rFonts w:cstheme="minorHAnsi"/>
+          <w:b/>
+          <w:bCs/>
+        </w:rPr>
+        <w:t xml:space="preserve"> - 1)</w:t>
+      </w:r>
+      <w:r>
+        <w:rPr>
+          <w:rFonts w:cstheme="minorHAnsi"/>
+          <w:b/>
+          <w:bCs/>
+        </w:rPr>
+        <w:t xml:space="preserve"> </w:t>
+      </w:r>
+      <w:r>
+        <w:rPr>
+          <w:rFonts w:cstheme="minorHAnsi"/>
+          <w:b/>
+          <w:bCs/>
+        </w:rPr>
+        <w:t>–</w:t>
+      </w:r>
+    </w:p>
+    <w:p>
+      <w:pPr>
+        <w:rPr>
+          <w:rFonts w:cstheme="minorHAnsi"/>
+        </w:rPr>
+      </w:pPr>
+      <w:r>
+        <w:rPr>
+          <w:rFonts w:cstheme="minorHAnsi"/>
+        </w:rPr>
+        <w:t xml:space="preserve">Função – Ela protege o bosque das </w:t>
+      </w:r>
+      <w:proofErr w:type="spellStart"/>
+      <w:r>
+        <w:rPr>
+          <w:rFonts w:cstheme="minorHAnsi"/>
+        </w:rPr>
+        <w:t>kitsunes</w:t>
+      </w:r>
+      <w:proofErr w:type="spellEnd"/>
+      <w:r>
+        <w:rPr>
+          <w:rFonts w:cstheme="minorHAnsi"/>
+        </w:rPr>
+        <w:t xml:space="preserve"> e contr</w:t>
+      </w:r>
+      <w:r>
+        <w:rPr>
+          <w:rFonts w:cstheme="minorHAnsi"/>
+        </w:rPr>
+        <w:t>ola</w:t>
+      </w:r>
+      <w:r>
+        <w:rPr>
+          <w:rFonts w:cstheme="minorHAnsi"/>
+        </w:rPr>
+        <w:t xml:space="preserve"> todas as </w:t>
+      </w:r>
+      <w:proofErr w:type="spellStart"/>
+      <w:r>
+        <w:rPr>
+          <w:rFonts w:cstheme="minorHAnsi"/>
+        </w:rPr>
+        <w:t>kitsunes</w:t>
+      </w:r>
+      <w:proofErr w:type="spellEnd"/>
+      <w:r>
+        <w:rPr>
+          <w:rFonts w:cstheme="minorHAnsi"/>
+        </w:rPr>
+        <w:t xml:space="preserve"> de </w:t>
+      </w:r>
+      <w:proofErr w:type="spellStart"/>
+      <w:r>
+        <w:rPr>
+          <w:rFonts w:cstheme="minorHAnsi"/>
+          <w:shd w:val="clear" w:color="auto" w:fill="FFFFFF"/>
+        </w:rPr>
+        <w:t>Kyōkai</w:t>
+      </w:r>
+      <w:proofErr w:type="spellEnd"/>
+      <w:r>
+        <w:rPr>
+          <w:rFonts w:cstheme="minorHAnsi"/>
+        </w:rPr>
+        <w:t>, ela tem como função principal proteger a entrada para o mundo inferior.</w:t>
+      </w:r>
+    </w:p>
+    <w:p>
+      <w:r>
+        <w:t xml:space="preserve">Personalidade – É um </w:t>
+      </w:r>
+      <w:proofErr w:type="spellStart"/>
+      <w:r>
+        <w:t>yokai</w:t>
+      </w:r>
+      <w:proofErr w:type="spellEnd"/>
+      <w:r>
+        <w:t xml:space="preserve"> bem cauteloso e possui uma grande sabedoria devido a sua vivência na entrada para o mundo inferior.</w:t>
+      </w:r>
+    </w:p>
+    <w:p>
+      <w:r>
+        <w:t>Características – cabelo curto de cor prateada, olhos grandes e vermelhos, cor de pele é amarelado, lábios vermelhos e as caudas como o cabelo é dourado</w:t>
+      </w:r>
+      <w:r>
+        <w:t>, 730 anos</w:t>
+      </w:r>
+    </w:p>
+    <w:p>
+      <w:r>
+        <w:t>Poderes – ela pode se transformar em raposa/mulher, solta bolas de fogo(detalhes no protótipo), consegue invocar raposas.</w:t>
+      </w:r>
+    </w:p>
+    <w:p>
+      <w:r>
         <w:lastRenderedPageBreak/>
-        <w:t>Roupa – camisa azul claro com detalhes avermelhados e saia vermelha mais curta e ela usa uma meia calça e sandália oriental, ela possui alguns sinos dourados</w:t>
+        <w:t>Roupa - manto vermelho com detalhes dourados na gola e rosa na manga e no torso</w:t>
       </w:r>
       <w:r>
         <w:t>.</w:t>
@@ -711,19 +1909,18 @@
     <w:p>
       <w:pPr>
         <w:rPr>
-          <w:rFonts w:cstheme="minorHAnsi"/>
-          <w:b/>
-          <w:bCs/>
-        </w:rPr>
-      </w:pPr>
-      <w:proofErr w:type="spellStart"/>
-      <w:r>
-        <w:rPr>
-          <w:rFonts w:cstheme="minorHAnsi"/>
-          <w:b/>
-          <w:bCs/>
-        </w:rPr>
-        <w:t>Nogitsune</w:t>
+          <w:b/>
+          <w:bCs/>
+        </w:rPr>
+      </w:pPr>
+      <w:proofErr w:type="spellStart"/>
+      <w:r>
+        <w:rPr>
+          <w:rFonts w:cstheme="minorHAnsi"/>
+          <w:b/>
+          <w:bCs/>
+        </w:rPr>
+        <w:t>Yukio</w:t>
       </w:r>
       <w:proofErr w:type="spellEnd"/>
       <w:r>
@@ -750,164 +1947,84 @@
           <w:b/>
           <w:bCs/>
         </w:rPr>
-        <w:t xml:space="preserve"> - 1)</w:t>
-      </w:r>
-      <w:r>
-        <w:rPr>
-          <w:rFonts w:cstheme="minorHAnsi"/>
-          <w:b/>
-          <w:bCs/>
-        </w:rPr>
-        <w:t xml:space="preserve"> </w:t>
-      </w:r>
-      <w:r>
-        <w:rPr>
-          <w:rFonts w:cstheme="minorHAnsi"/>
-          <w:b/>
-          <w:bCs/>
-        </w:rPr>
+        <w:t xml:space="preserve"> - 2) - </w:t>
+      </w:r>
+    </w:p>
+    <w:p>
+      <w:r>
+        <w:t xml:space="preserve">Função </w:t>
+      </w:r>
+      <w:r>
         <w:t>–</w:t>
       </w:r>
-    </w:p>
-    <w:p>
-      <w:pPr>
-        <w:rPr>
-          <w:rFonts w:cstheme="minorHAnsi"/>
-        </w:rPr>
-      </w:pPr>
-      <w:r>
-        <w:rPr>
-          <w:rFonts w:cstheme="minorHAnsi"/>
-        </w:rPr>
-        <w:t xml:space="preserve">Função – Ela protege o bosque das </w:t>
-      </w:r>
-      <w:proofErr w:type="spellStart"/>
-      <w:r>
-        <w:rPr>
-          <w:rFonts w:cstheme="minorHAnsi"/>
-        </w:rPr>
-        <w:t>kitsunes</w:t>
-      </w:r>
-      <w:proofErr w:type="spellEnd"/>
-      <w:r>
-        <w:rPr>
-          <w:rFonts w:cstheme="minorHAnsi"/>
-        </w:rPr>
-        <w:t xml:space="preserve"> e contr</w:t>
-      </w:r>
-      <w:r>
-        <w:rPr>
-          <w:rFonts w:cstheme="minorHAnsi"/>
-        </w:rPr>
-        <w:t>ola</w:t>
-      </w:r>
-      <w:r>
-        <w:rPr>
-          <w:rFonts w:cstheme="minorHAnsi"/>
-        </w:rPr>
-        <w:t xml:space="preserve"> todas as </w:t>
-      </w:r>
-      <w:proofErr w:type="spellStart"/>
-      <w:r>
-        <w:rPr>
-          <w:rFonts w:cstheme="minorHAnsi"/>
-        </w:rPr>
-        <w:t>kitsunes</w:t>
-      </w:r>
-      <w:proofErr w:type="spellEnd"/>
-      <w:r>
-        <w:rPr>
-          <w:rFonts w:cstheme="minorHAnsi"/>
-        </w:rPr>
-        <w:t xml:space="preserve"> de </w:t>
-      </w:r>
-      <w:proofErr w:type="spellStart"/>
-      <w:r>
-        <w:rPr>
-          <w:rFonts w:cstheme="minorHAnsi"/>
-          <w:shd w:val="clear" w:color="auto" w:fill="FFFFFF"/>
-        </w:rPr>
-        <w:t>Kyōkai</w:t>
-      </w:r>
-      <w:proofErr w:type="spellEnd"/>
-      <w:r>
-        <w:rPr>
-          <w:rFonts w:cstheme="minorHAnsi"/>
-        </w:rPr>
-        <w:t>, ela tem como função principal proteger a entrada para o mundo inferior.</w:t>
-      </w:r>
-    </w:p>
-    <w:p>
-      <w:r>
-        <w:t xml:space="preserve">Personalidade – É um </w:t>
-      </w:r>
-      <w:proofErr w:type="spellStart"/>
-      <w:r>
-        <w:t>yokai</w:t>
-      </w:r>
-      <w:proofErr w:type="spellEnd"/>
-      <w:r>
-        <w:t xml:space="preserve"> bem cauteloso e possui uma grande sabedoria devido a sua vivência na entrada para o mundo inferior.</w:t>
-      </w:r>
-    </w:p>
-    <w:p>
-      <w:r>
-        <w:t>Características – cabelo curto de cor prateada, olhos grandes e vermelhos, cor de pele é amarelado, lábios vermelhos e as caudas como o cabelo é dourado</w:t>
-      </w:r>
-      <w:r>
-        <w:t>, 730 anos</w:t>
-      </w:r>
-    </w:p>
-    <w:p>
-      <w:r>
-        <w:t xml:space="preserve">Poderes – ela pode se transformar em raposa/mulher, solta bolas de </w:t>
-      </w:r>
-      <w:proofErr w:type="gramStart"/>
-      <w:r>
-        <w:t>fogo(</w:t>
-      </w:r>
-      <w:proofErr w:type="gramEnd"/>
-      <w:r>
-        <w:t>detalhes no protótipo), consegue invocar raposas.</w:t>
-      </w:r>
-    </w:p>
-    <w:p>
-      <w:r>
-        <w:t>Roupa - manto vermelho com detalhes dourados na gola e rosa na manga e no torso</w:t>
-      </w:r>
-      <w:r>
-        <w:t>.</w:t>
-      </w:r>
-    </w:p>
-    <w:p>
-      <w:pPr>
-        <w:rPr>
-          <w:b/>
-          <w:bCs/>
-        </w:rPr>
-      </w:pPr>
-      <w:proofErr w:type="spellStart"/>
-      <w:r>
-        <w:rPr>
-          <w:rFonts w:cstheme="minorHAnsi"/>
-          <w:b/>
-          <w:bCs/>
-        </w:rPr>
-        <w:t>Yukio</w:t>
-      </w:r>
-      <w:proofErr w:type="spellEnd"/>
-      <w:r>
-        <w:rPr>
-          <w:rFonts w:cstheme="minorHAnsi"/>
-          <w:b/>
-          <w:bCs/>
-        </w:rPr>
-        <w:t xml:space="preserve"> (Boss </w:t>
-      </w:r>
-      <w:proofErr w:type="spellStart"/>
-      <w:r>
-        <w:rPr>
-          <w:rFonts w:cstheme="minorHAnsi"/>
+      <w:r>
+        <w:t xml:space="preserve"> </w:t>
+      </w:r>
+      <w:r>
+        <w:t xml:space="preserve">Protetora do templo dos </w:t>
+      </w:r>
+      <w:proofErr w:type="spellStart"/>
+      <w:r>
+        <w:t>yokais</w:t>
+      </w:r>
+      <w:proofErr w:type="spellEnd"/>
+      <w:r>
+        <w:t>, ela tem como função principal defender a entrada de invasores e manter tudo limpo e organizado.</w:t>
+      </w:r>
+    </w:p>
+    <w:p>
+      <w:r>
+        <w:t>Personalidade – Ela não gosta muito de humanos, ela é meio sádica e gosta de bons modos, ela gosta de encontrar oponentes fortes, e gosta de pensamentos mais filosóficos.</w:t>
+      </w:r>
+    </w:p>
+    <w:p>
+      <w:r>
+        <w:t>Característica – cabelo laranja e pontas amarelas, olhos verde-claros, cor de pele branco, 60 anos, rosto e corpo jovem com idade aproximada de 14 anos de aparência.</w:t>
+      </w:r>
+    </w:p>
+    <w:p>
+      <w:r>
+        <w:t>Poderes – ondas sônicas e sonoras.</w:t>
+      </w:r>
+    </w:p>
+    <w:p>
+      <w:r>
+        <w:t xml:space="preserve">Roupas – roupa de colegial branca com roxo e com saia curta preto com roxo e sandália estilo japonês.  </w:t>
+      </w:r>
+    </w:p>
+    <w:p>
+      <w:pPr>
+        <w:rPr>
+          <w:b/>
+          <w:bCs/>
+        </w:rPr>
+      </w:pPr>
+      <w:proofErr w:type="spellStart"/>
+      <w:r>
+        <w:rPr>
+          <w:b/>
+          <w:bCs/>
+        </w:rPr>
+        <w:t>Mavis</w:t>
+      </w:r>
+      <w:proofErr w:type="spellEnd"/>
+      <w:r>
+        <w:rPr>
+          <w:b/>
+          <w:bCs/>
+        </w:rPr>
+        <w:t xml:space="preserve"> </w:t>
+      </w:r>
+      <w:r>
+        <w:rPr>
+          <w:b/>
+          <w:bCs/>
+        </w:rPr>
+        <w:t xml:space="preserve">(Boss </w:t>
+      </w:r>
+      <w:proofErr w:type="spellStart"/>
+      <w:r>
+        <w:rPr>
           <w:b/>
           <w:bCs/>
         </w:rPr>
@@ -916,16 +2033,18 @@
       <w:proofErr w:type="spellEnd"/>
       <w:r>
         <w:rPr>
-          <w:rFonts w:cstheme="minorHAnsi"/>
-          <w:b/>
-          <w:bCs/>
-        </w:rPr>
-        <w:t xml:space="preserve"> - 2) - </w:t>
-      </w:r>
-    </w:p>
-    <w:p>
-      <w:r>
-        <w:t xml:space="preserve">Função </w:t>
+          <w:b/>
+          <w:bCs/>
+        </w:rPr>
+        <w:t xml:space="preserve"> 3) – </w:t>
+      </w:r>
+    </w:p>
+    <w:p>
+      <w:r>
+        <w:t>Função</w:t>
+      </w:r>
+      <w:r>
+        <w:t xml:space="preserve"> </w:t>
       </w:r>
       <w:r>
         <w:t>–</w:t>
@@ -934,7 +2053,7 @@
         <w:t xml:space="preserve"> </w:t>
       </w:r>
       <w:r>
-        <w:t xml:space="preserve">Protetora do templo dos </w:t>
+        <w:t xml:space="preserve">Guardião da entrada do santuário dos </w:t>
       </w:r>
       <w:proofErr w:type="spellStart"/>
       <w:r>
@@ -942,91 +2061,7 @@
       </w:r>
       <w:proofErr w:type="spellEnd"/>
       <w:r>
-        <w:t>, ela tem como função principal defender a entrada de invasores e manter tudo limpo e organizado.</w:t>
-      </w:r>
-    </w:p>
-    <w:p>
-      <w:r>
-        <w:t>Personalidade – Ela não gosta muito de humanos, ela é meio sádica e gosta de bons modos, ela gosta de encontrar oponentes fortes, e gosta de pensamentos mais filosóficos.</w:t>
-      </w:r>
-    </w:p>
-    <w:p>
-      <w:r>
-        <w:t>Característica – cabelo laranja e pontas amarelas, olhos verde-claros, cor de pele branco, 60 anos, rosto e corpo jovem com idade aproximada de 14 anos de aparência.</w:t>
-      </w:r>
-    </w:p>
-    <w:p>
-      <w:r>
-        <w:t>Poderes – ondas sônicas e sonoras.</w:t>
-      </w:r>
-    </w:p>
-    <w:p>
-      <w:r>
-        <w:t xml:space="preserve">Roupas – roupa de colegial branca com roxo e com saia curta preto com roxo e sandália estilo japonês.  </w:t>
-      </w:r>
-    </w:p>
-    <w:p>
-      <w:pPr>
-        <w:rPr>
-          <w:b/>
-          <w:bCs/>
-        </w:rPr>
-      </w:pPr>
-      <w:proofErr w:type="spellStart"/>
-      <w:r>
-        <w:rPr>
-          <w:b/>
-          <w:bCs/>
-        </w:rPr>
-        <w:t>Mavis</w:t>
-      </w:r>
-      <w:proofErr w:type="spellEnd"/>
-      <w:r>
-        <w:rPr>
-          <w:b/>
-          <w:bCs/>
-        </w:rPr>
-        <w:t xml:space="preserve"> </w:t>
-      </w:r>
-      <w:r>
-        <w:rPr>
-          <w:b/>
-          <w:bCs/>
-        </w:rPr>
-        <w:t xml:space="preserve">(Boss </w:t>
-      </w:r>
-      <w:proofErr w:type="spellStart"/>
-      <w:r>
-        <w:rPr>
-          <w:b/>
-          <w:bCs/>
-        </w:rPr>
-        <w:t>stage</w:t>
-      </w:r>
-      <w:proofErr w:type="spellEnd"/>
-      <w:r>
-        <w:rPr>
-          <w:b/>
-          <w:bCs/>
-        </w:rPr>
-        <w:t xml:space="preserve"> 3) – </w:t>
-      </w:r>
-    </w:p>
-    <w:p>
-      <w:r>
-        <w:t>Função</w:t>
-      </w:r>
-      <w:r>
-        <w:t xml:space="preserve"> </w:t>
-      </w:r>
-      <w:r>
-        <w:t>–</w:t>
-      </w:r>
-      <w:r>
-        <w:t xml:space="preserve"> </w:t>
-      </w:r>
-      <w:r>
-        <w:t xml:space="preserve">Guardião da entrada do santuário dos </w:t>
+        <w:t xml:space="preserve">, ela defende a entrada e permite a entrada apenas de </w:t>
       </w:r>
       <w:proofErr w:type="spellStart"/>
       <w:r>
@@ -1034,7 +2069,83 @@
       </w:r>
       <w:proofErr w:type="spellEnd"/>
       <w:r>
-        <w:t xml:space="preserve">, ela defende a entrada e permite a entrada apenas de </w:t>
+        <w:t xml:space="preserve"> autorizados.</w:t>
+      </w:r>
+    </w:p>
+    <w:p>
+      <w:r>
+        <w:t>Personalidade – Agressiva e tem como objetivo manter suas funções totalmente compensadas, ela não gosta muito de conversar, mas quando é derrotada ela acaba obedecendo tudo que for mandado.</w:t>
+      </w:r>
+    </w:p>
+    <w:p>
+      <w:r>
+        <w:t>Característica – cabelo branco longo, olhos dourados, pequena com aparência de idade de 14 anos, mas com 400 anos.</w:t>
+      </w:r>
+    </w:p>
+    <w:p>
+      <w:r>
+        <w:t>Poderes – invoca armas, em especial facas e foices que voam em direção ao inimigo em grande quantidade.</w:t>
+      </w:r>
+    </w:p>
+    <w:p>
+      <w:r>
+        <w:t>Roupa – vestido com muitos babados com detalhes em azul e rosa.</w:t>
+      </w:r>
+      <w:r>
+        <w:tab/>
+      </w:r>
+    </w:p>
+    <w:p>
+      <w:pPr>
+        <w:rPr>
+          <w:b/>
+          <w:bCs/>
+        </w:rPr>
+      </w:pPr>
+      <w:proofErr w:type="spellStart"/>
+      <w:r>
+        <w:rPr>
+          <w:b/>
+          <w:bCs/>
+        </w:rPr>
+        <w:t>Niko</w:t>
+      </w:r>
+      <w:proofErr w:type="spellEnd"/>
+      <w:r>
+        <w:rPr>
+          <w:b/>
+          <w:bCs/>
+        </w:rPr>
+        <w:t xml:space="preserve"> </w:t>
+      </w:r>
+      <w:proofErr w:type="spellStart"/>
+      <w:r>
+        <w:rPr>
+          <w:b/>
+          <w:bCs/>
+        </w:rPr>
+        <w:t>Minamo</w:t>
+      </w:r>
+      <w:proofErr w:type="spellEnd"/>
+      <w:r>
+        <w:rPr>
+          <w:b/>
+          <w:bCs/>
+        </w:rPr>
+        <w:t xml:space="preserve"> (Boss Final) </w:t>
+      </w:r>
+    </w:p>
+    <w:p>
+      <w:r>
+        <w:t xml:space="preserve">Função – Grande feiticeira de </w:t>
+      </w:r>
+      <w:proofErr w:type="spellStart"/>
+      <w:r>
+        <w:t>kyokai</w:t>
+      </w:r>
+      <w:proofErr w:type="spellEnd"/>
+      <w:r>
+        <w:t xml:space="preserve"> e atualmente planeja dominar o mundo humano e para isso escravizou diversos espíritos e </w:t>
       </w:r>
       <w:proofErr w:type="spellStart"/>
       <w:r>
@@ -1042,106 +2153,16 @@
       </w:r>
       <w:proofErr w:type="spellEnd"/>
       <w:r>
-        <w:t xml:space="preserve"> autorizados.</w:t>
-      </w:r>
-    </w:p>
-    <w:p>
-      <w:r>
-        <w:t>Personalidade – Agressiva e tem como objetivo manter suas funções totalmente compensadas, ela não gosta muito de conversar, mas quando é derrotada ela acaba obedecendo tudo que for mandado.</w:t>
-      </w:r>
-    </w:p>
-    <w:p>
-      <w:r>
-        <w:t>Característica – cabelo branco longo, olhos dourados, pequena com aparência de idade de 14 anos, mas com 400 anos.</w:t>
-      </w:r>
-    </w:p>
-    <w:p>
-      <w:r>
-        <w:t>Poderes – invoca armas, em especial facas e foices que voam em direção ao inimigo em grande quantidade.</w:t>
-      </w:r>
-    </w:p>
-    <w:p>
-      <w:r>
-        <w:t>Roupa – vestido com muitos babados com detalhes em azul e rosa.</w:t>
-      </w:r>
-      <w:r>
-        <w:tab/>
-      </w:r>
-    </w:p>
-    <w:p>
-      <w:pPr>
-        <w:rPr>
-          <w:b/>
-          <w:bCs/>
-        </w:rPr>
-      </w:pPr>
-      <w:proofErr w:type="spellStart"/>
-      <w:r>
-        <w:rPr>
-          <w:b/>
-          <w:bCs/>
-        </w:rPr>
-        <w:t>Niko</w:t>
-      </w:r>
-      <w:proofErr w:type="spellEnd"/>
-      <w:r>
-        <w:rPr>
-          <w:b/>
-          <w:bCs/>
-        </w:rPr>
-        <w:t xml:space="preserve"> </w:t>
-      </w:r>
-      <w:proofErr w:type="spellStart"/>
-      <w:r>
-        <w:rPr>
-          <w:b/>
-          <w:bCs/>
-        </w:rPr>
-        <w:t>Minamo</w:t>
-      </w:r>
-      <w:proofErr w:type="spellEnd"/>
-      <w:r>
-        <w:rPr>
-          <w:b/>
-          <w:bCs/>
-        </w:rPr>
-        <w:t xml:space="preserve"> (Boss Final) </w:t>
-      </w:r>
-    </w:p>
-    <w:p>
-      <w:r>
-        <w:t xml:space="preserve">Função – Grande feiticeira de </w:t>
-      </w:r>
-      <w:proofErr w:type="spellStart"/>
-      <w:r>
-        <w:t>kyokai</w:t>
-      </w:r>
-      <w:proofErr w:type="spellEnd"/>
-      <w:r>
-        <w:t xml:space="preserve"> e atualmente planeja dominar o mundo humano e para isso escravizou diversos espíritos e </w:t>
-      </w:r>
-      <w:proofErr w:type="spellStart"/>
-      <w:r>
-        <w:t>yokais</w:t>
-      </w:r>
-      <w:proofErr w:type="spellEnd"/>
-      <w:r>
         <w:t xml:space="preserve"> para completar seu plano</w:t>
       </w:r>
     </w:p>
     <w:p>
       <w:r>
-        <w:t>Personalidade – Malvada e deseja bastante poder, se considera o ser</w:t>
-      </w:r>
-      <w:bookmarkStart w:id="3" w:name="_GoBack"/>
-      <w:bookmarkEnd w:id="3"/>
-      <w:r>
-        <w:t xml:space="preserve"> mais forte.</w:t>
-      </w:r>
-    </w:p>
-    <w:p>
-      <w:r>
-        <w:lastRenderedPageBreak/>
+        <w:t>Personalidade – Malvada e deseja bastante poder, se considera o ser mais forte.</w:t>
+      </w:r>
+    </w:p>
+    <w:p>
+      <w:r>
         <w:t>Característica – loira, olhos amarelos, pele branca, outra garota de 14 anos, pele branca</w:t>
       </w:r>
     </w:p>

</xml_diff>

<commit_message>
mechida na historia dos personagens
</commit_message>
<xml_diff>
--- a/Bullet Hell/documentacao/mundo, historias, fatos.docx
+++ b/Bullet Hell/documentacao/mundo, historias, fatos.docx
@@ -1,6 +1,6 @@
 
 <file path=word/document.xml><?xml version="1.0" encoding="utf-8"?>
-<w:document xmlns:wpc="http://schemas.microsoft.com/office/word/2010/wordprocessingCanvas" xmlns:cx="http://schemas.microsoft.com/office/drawing/2014/chartex" xmlns:cx1="http://schemas.microsoft.com/office/drawing/2015/9/8/chartex" xmlns:cx2="http://schemas.microsoft.com/office/drawing/2015/10/21/chartex" xmlns:cx3="http://schemas.microsoft.com/office/drawing/2016/5/9/chartex" xmlns:cx4="http://schemas.microsoft.com/office/drawing/2016/5/10/chartex" xmlns:cx5="http://schemas.microsoft.com/office/drawing/2016/5/11/chartex" xmlns:cx6="http://schemas.microsoft.com/office/drawing/2016/5/12/chartex" xmlns:cx7="http://schemas.microsoft.com/office/drawing/2016/5/13/chartex" xmlns:cx8="http://schemas.microsoft.com/office/drawing/2016/5/14/chartex" xmlns:mc="http://schemas.openxmlformats.org/markup-compatibility/2006" xmlns:aink="http://schemas.microsoft.com/office/drawing/2016/ink" xmlns:am3d="http://schemas.microsoft.com/office/drawing/2017/model3d" xmlns:o="urn:schemas-microsoft-com:office:office" xmlns:r="http://schemas.openxmlformats.org/officeDocument/2006/relationships" xmlns:m="http://schemas.openxmlformats.org/officeDocument/2006/math" xmlns:v="urn:schemas-microsoft-com:vml" xmlns:wp14="http://schemas.microsoft.com/office/word/2010/wordprocessingDrawing" xmlns:wp="http://schemas.openxmlformats.org/drawingml/2006/wordprocessingDrawing" xmlns:w10="urn:schemas-microsoft-com:office:word" xmlns:w="http://schemas.openxmlformats.org/wordprocessingml/2006/main" xmlns:w14="http://schemas.microsoft.com/office/word/2010/wordml" xmlns:w15="http://schemas.microsoft.com/office/word/2012/wordml" xmlns:w16cid="http://schemas.microsoft.com/office/word/2016/wordml/cid" xmlns:w16se="http://schemas.microsoft.com/office/word/2015/wordml/symex" xmlns:wpg="http://schemas.microsoft.com/office/word/2010/wordprocessingGroup" xmlns:wpi="http://schemas.microsoft.com/office/word/2010/wordprocessingInk" xmlns:wne="http://schemas.microsoft.com/office/word/2006/wordml" xmlns:wps="http://schemas.microsoft.com/office/word/2010/wordprocessingShape" mc:Ignorable="w14 w15 w16se w16cid wp14">
+<w:document xmlns:wpc="http://schemas.microsoft.com/office/word/2010/wordprocessingCanvas" xmlns:mc="http://schemas.openxmlformats.org/markup-compatibility/2006" xmlns:o="urn:schemas-microsoft-com:office:office" xmlns:r="http://schemas.openxmlformats.org/officeDocument/2006/relationships" xmlns:m="http://schemas.openxmlformats.org/officeDocument/2006/math" xmlns:v="urn:schemas-microsoft-com:vml" xmlns:wp14="http://schemas.microsoft.com/office/word/2010/wordprocessingDrawing" xmlns:wp="http://schemas.openxmlformats.org/drawingml/2006/wordprocessingDrawing" xmlns:w10="urn:schemas-microsoft-com:office:word" xmlns:w="http://schemas.openxmlformats.org/wordprocessingml/2006/main" xmlns:w14="http://schemas.microsoft.com/office/word/2010/wordml" xmlns:w15="http://schemas.microsoft.com/office/word/2012/wordml" xmlns:wpg="http://schemas.microsoft.com/office/word/2010/wordprocessingGroup" xmlns:wpi="http://schemas.microsoft.com/office/word/2010/wordprocessingInk" xmlns:wne="http://schemas.microsoft.com/office/word/2006/wordml" xmlns:wps="http://schemas.microsoft.com/office/word/2010/wordprocessingShape" mc:Ignorable="w14 w15 wp14">
   <w:body>
     <w:p>
       <w:pPr>
@@ -1268,59 +1268,55 @@
           <w:rFonts w:cstheme="minorHAnsi"/>
         </w:rPr>
       </w:pPr>
+      <w:r>
+        <w:rPr>
+          <w:rFonts w:cstheme="minorHAnsi"/>
+          <w:b/>
+          <w:bCs/>
+        </w:rPr>
+        <w:t>Espíritos</w:t>
+      </w:r>
+      <w:r>
+        <w:rPr>
+          <w:rFonts w:cstheme="minorHAnsi"/>
+        </w:rPr>
+        <w:t xml:space="preserve"> e</w:t>
+      </w:r>
+      <w:r>
+        <w:rPr>
+          <w:rFonts w:cstheme="minorHAnsi"/>
+          <w:b/>
+          <w:bCs/>
+        </w:rPr>
+        <w:t xml:space="preserve"> </w:t>
+      </w:r>
+      <w:r>
+        <w:rPr>
+          <w:rFonts w:cstheme="minorHAnsi"/>
+          <w:b/>
+          <w:bCs/>
+        </w:rPr>
+        <w:t>fantasmas</w:t>
+      </w:r>
+      <w:r>
+        <w:rPr>
+          <w:rFonts w:cstheme="minorHAnsi"/>
+        </w:rPr>
+        <w:t xml:space="preserve">- </w:t>
+      </w:r>
       <w:proofErr w:type="gramStart"/>
       <w:r>
         <w:rPr>
           <w:rFonts w:cstheme="minorHAnsi"/>
-          <w:b/>
-          <w:bCs/>
-        </w:rPr>
-        <w:t>Espíritos</w:t>
-      </w:r>
-      <w:r>
-        <w:rPr>
-          <w:rFonts w:cstheme="minorHAnsi"/>
-        </w:rPr>
-        <w:t xml:space="preserve"> </w:t>
-      </w:r>
-      <w:r>
-        <w:rPr>
-          <w:rFonts w:cstheme="minorHAnsi"/>
-        </w:rPr>
-        <w:t xml:space="preserve"> </w:t>
-      </w:r>
-      <w:r>
-        <w:rPr>
-          <w:rFonts w:cstheme="minorHAnsi"/>
-          <w:b/>
-          <w:bCs/>
-        </w:rPr>
-        <w:t>e</w:t>
+        </w:rPr>
+        <w:t>alma</w:t>
       </w:r>
       <w:proofErr w:type="gramEnd"/>
       <w:r>
         <w:rPr>
           <w:rFonts w:cstheme="minorHAnsi"/>
-          <w:b/>
-          <w:bCs/>
-        </w:rPr>
-        <w:t xml:space="preserve"> </w:t>
-      </w:r>
-      <w:proofErr w:type="spellStart"/>
-      <w:r>
-        <w:rPr>
-          <w:rFonts w:cstheme="minorHAnsi"/>
-          <w:b/>
-          <w:bCs/>
-        </w:rPr>
-        <w:t>fantamas</w:t>
-      </w:r>
-      <w:proofErr w:type="spellEnd"/>
-      <w:r>
-        <w:rPr>
-          <w:rFonts w:cstheme="minorHAnsi"/>
-        </w:rPr>
-        <w:t>- alma de pessoas já desencarnadas.</w:t>
+        </w:rPr>
+        <w:t xml:space="preserve"> de pessoas já desencarnadas.</w:t>
       </w:r>
     </w:p>
     <w:p>
@@ -1479,15 +1475,7 @@
           <w:b/>
           <w:bCs/>
         </w:rPr>
-        <w:t>B</w:t>
-      </w:r>
-      <w:r>
-        <w:rPr>
-          <w:rFonts w:cstheme="minorHAnsi"/>
-          <w:b/>
-          <w:bCs/>
-        </w:rPr>
-        <w:t>ishōjo</w:t>
+        <w:t>Bishōjo</w:t>
       </w:r>
       <w:proofErr w:type="spellEnd"/>
       <w:r>
@@ -1500,54 +1488,32 @@
         <w:rPr>
           <w:rFonts w:cstheme="minorHAnsi"/>
         </w:rPr>
-        <w:t>é um termo japonês usado para referir-se a um tipo de personagem, garotas jovens e bonitas, geralmente abaixo da idade universitária</w:t>
-      </w:r>
-      <w:r>
-        <w:rPr>
-          <w:rFonts w:cstheme="minorHAnsi"/>
-        </w:rPr>
-        <w:t xml:space="preserve"> </w:t>
-      </w:r>
-    </w:p>
-    <w:p>
-      <w:pPr>
-        <w:rPr>
-          <w:rFonts w:cstheme="minorHAnsi"/>
-          <w:sz w:val="24"/>
-          <w:szCs w:val="24"/>
-        </w:rPr>
-      </w:pPr>
-      <w:proofErr w:type="spellStart"/>
-      <w:r>
-        <w:rPr>
-          <w:rFonts w:cstheme="minorHAnsi"/>
-          <w:b/>
-          <w:bCs/>
-        </w:rPr>
-        <w:t>M</w:t>
-      </w:r>
-      <w:r>
-        <w:rPr>
-          <w:rFonts w:cstheme="minorHAnsi"/>
-          <w:b/>
-          <w:bCs/>
-        </w:rPr>
-        <w:t>oe</w:t>
-      </w:r>
-      <w:proofErr w:type="spellEnd"/>
-      <w:r>
-        <w:rPr>
-          <w:rFonts w:cstheme="minorHAnsi"/>
-        </w:rPr>
-        <w:t xml:space="preserve"> - </w:t>
-      </w:r>
-      <w:r>
+        <w:t xml:space="preserve">é um termo japonês usado para referir-se a um tipo de personagem, garotas jovens e bonitas, geralmente abaixo da idade universitária </w:t>
+      </w:r>
+    </w:p>
+    <w:p>
+      <w:pPr>
         <w:rPr>
           <w:rFonts w:cstheme="minorHAnsi"/>
           <w:color w:val="222222"/>
           <w:shd w:val="clear" w:color="auto" w:fill="FFFFFF"/>
         </w:rPr>
-        <w:t xml:space="preserve">é uma gíria </w:t>
+      </w:pPr>
+      <w:proofErr w:type="spellStart"/>
+      <w:r>
+        <w:rPr>
+          <w:rFonts w:cstheme="minorHAnsi"/>
+          <w:b/>
+          <w:bCs/>
+        </w:rPr>
+        <w:t>Moe</w:t>
+      </w:r>
+      <w:proofErr w:type="spellEnd"/>
+      <w:r>
+        <w:rPr>
+          <w:rFonts w:cstheme="minorHAnsi"/>
+        </w:rPr>
+        <w:t xml:space="preserve"> - </w:t>
       </w:r>
       <w:r>
         <w:rPr>
@@ -1555,15 +1521,7 @@
           <w:color w:val="222222"/>
           <w:shd w:val="clear" w:color="auto" w:fill="FFFFFF"/>
         </w:rPr>
-        <w:t xml:space="preserve">japonesa </w:t>
-      </w:r>
-      <w:r>
-        <w:rPr>
-          <w:rFonts w:cstheme="minorHAnsi"/>
-          <w:color w:val="222222"/>
-          <w:shd w:val="clear" w:color="auto" w:fill="FFFFFF"/>
-        </w:rPr>
-        <w:t>que originalmente refere-se a um interesse em particular para personagens femininas descritas como "fofas" ou "adoráveis".</w:t>
+        <w:t>é uma gíria japonesa que originalmente refere-se a um interesse em particular para personagens femininas descritas como "fofas" ou "adoráveis".</w:t>
       </w:r>
     </w:p>
     <w:p>
@@ -1754,166 +1712,995 @@
           <w:bCs/>
         </w:rPr>
       </w:pPr>
+      <w:r>
+        <w:rPr>
+          <w:rFonts w:cstheme="minorHAnsi"/>
+        </w:rPr>
+        <w:t>História</w:t>
+      </w:r>
+      <w:r>
+        <w:rPr>
+          <w:rFonts w:cstheme="minorHAnsi"/>
+          <w:b/>
+          <w:bCs/>
+        </w:rPr>
+        <w:t xml:space="preserve"> </w:t>
+      </w:r>
+      <w:r>
+        <w:rPr>
+          <w:rFonts w:cstheme="minorHAnsi"/>
+          <w:b/>
+          <w:bCs/>
+        </w:rPr>
+        <w:t>–</w:t>
+      </w:r>
+      <w:r>
+        <w:rPr>
+          <w:rFonts w:cstheme="minorHAnsi"/>
+          <w:b/>
+          <w:bCs/>
+        </w:rPr>
+        <w:t xml:space="preserve"> </w:t>
+      </w:r>
+      <w:r>
+        <w:rPr>
+          <w:rFonts w:cstheme="minorHAnsi"/>
+          <w:bCs/>
+        </w:rPr>
+        <w:t xml:space="preserve">Nascida desde pequena em </w:t>
+      </w:r>
+      <w:proofErr w:type="spellStart"/>
+      <w:r>
+        <w:rPr>
+          <w:rFonts w:cstheme="minorHAnsi"/>
+          <w:shd w:val="clear" w:color="auto" w:fill="FFFFFF"/>
+        </w:rPr>
+        <w:t>Kyōkai</w:t>
+      </w:r>
+      <w:proofErr w:type="spellEnd"/>
+      <w:r>
+        <w:rPr>
+          <w:rFonts w:cstheme="minorHAnsi"/>
+          <w:shd w:val="clear" w:color="auto" w:fill="FFFFFF"/>
+        </w:rPr>
+        <w:t xml:space="preserve">, cresceu dentro do Templo </w:t>
+      </w:r>
+      <w:proofErr w:type="spellStart"/>
+      <w:r>
+        <w:rPr>
+          <w:rFonts w:cstheme="minorHAnsi"/>
+          <w:shd w:val="clear" w:color="auto" w:fill="FFFFFF"/>
+        </w:rPr>
+        <w:t>Anri</w:t>
+      </w:r>
+      <w:proofErr w:type="spellEnd"/>
+      <w:r>
+        <w:rPr>
+          <w:rFonts w:cstheme="minorHAnsi"/>
+          <w:shd w:val="clear" w:color="auto" w:fill="FFFFFF"/>
+        </w:rPr>
+        <w:t xml:space="preserve"> para se tornar a</w:t>
+      </w:r>
+      <w:r>
+        <w:rPr>
+          <w:rFonts w:cstheme="minorHAnsi"/>
+          <w:shd w:val="clear" w:color="auto" w:fill="FFFFFF"/>
+        </w:rPr>
+        <w:t xml:space="preserve"> responsável pelo templo</w:t>
+      </w:r>
+      <w:r>
+        <w:rPr>
+          <w:rFonts w:cstheme="minorHAnsi"/>
+          <w:shd w:val="clear" w:color="auto" w:fill="FFFFFF"/>
+        </w:rPr>
+        <w:t xml:space="preserve"> </w:t>
+      </w:r>
+      <w:r>
+        <w:rPr>
+          <w:rFonts w:cstheme="minorHAnsi"/>
+          <w:shd w:val="clear" w:color="auto" w:fill="FFFFFF"/>
+        </w:rPr>
+        <w:t xml:space="preserve">e após ter 12 anos foi condecorada como líder religiosa daquele templo e manteve suas funções principais que é defender o templo e a fronteira de </w:t>
+      </w:r>
+      <w:proofErr w:type="spellStart"/>
+      <w:r>
+        <w:rPr>
+          <w:rFonts w:cstheme="minorHAnsi"/>
+          <w:shd w:val="clear" w:color="auto" w:fill="FFFFFF"/>
+        </w:rPr>
+        <w:t>Kyokai</w:t>
+      </w:r>
+      <w:proofErr w:type="spellEnd"/>
+      <w:r>
+        <w:rPr>
+          <w:rFonts w:cstheme="minorHAnsi"/>
+          <w:shd w:val="clear" w:color="auto" w:fill="FFFFFF"/>
+        </w:rPr>
+        <w:t xml:space="preserve"> e o restante das terras por lá.</w:t>
+      </w:r>
+    </w:p>
+    <w:p>
+      <w:pPr>
+        <w:rPr>
+          <w:rFonts w:cstheme="minorHAnsi"/>
+        </w:rPr>
+      </w:pPr>
+      <w:r>
+        <w:rPr>
+          <w:rFonts w:cstheme="minorHAnsi"/>
+        </w:rPr>
+        <w:t xml:space="preserve">Função - </w:t>
+      </w:r>
+      <w:r>
+        <w:rPr>
+          <w:rFonts w:cstheme="minorHAnsi"/>
+        </w:rPr>
+        <w:t xml:space="preserve">Como a donzela do santuário </w:t>
+      </w:r>
+      <w:proofErr w:type="spellStart"/>
+      <w:r>
+        <w:rPr>
+          <w:rFonts w:cstheme="minorHAnsi"/>
+        </w:rPr>
+        <w:t>Anri</w:t>
+      </w:r>
+      <w:proofErr w:type="spellEnd"/>
+      <w:r>
+        <w:rPr>
+          <w:rFonts w:cstheme="minorHAnsi"/>
+        </w:rPr>
+        <w:t xml:space="preserve">, ela gerencia a fronteira de </w:t>
+      </w:r>
+      <w:proofErr w:type="spellStart"/>
+      <w:r>
+        <w:rPr>
+          <w:rFonts w:cstheme="minorHAnsi"/>
+          <w:shd w:val="clear" w:color="auto" w:fill="FFFFFF"/>
+        </w:rPr>
+        <w:t>Kyōkai</w:t>
+      </w:r>
+      <w:proofErr w:type="spellEnd"/>
+      <w:r>
+        <w:rPr>
+          <w:rFonts w:cstheme="minorHAnsi"/>
+          <w:shd w:val="clear" w:color="auto" w:fill="FFFFFF"/>
+        </w:rPr>
+        <w:t xml:space="preserve"> e</w:t>
+      </w:r>
+      <w:r>
+        <w:rPr>
+          <w:rFonts w:cstheme="minorHAnsi"/>
+        </w:rPr>
+        <w:t xml:space="preserve"> extermina os problemáticos </w:t>
+      </w:r>
+      <w:proofErr w:type="spellStart"/>
+      <w:r>
+        <w:rPr>
+          <w:rFonts w:cstheme="minorHAnsi"/>
+        </w:rPr>
+        <w:t>youkais</w:t>
+      </w:r>
+      <w:proofErr w:type="spellEnd"/>
+      <w:r>
+        <w:rPr>
+          <w:rFonts w:cstheme="minorHAnsi"/>
+        </w:rPr>
+        <w:t xml:space="preserve"> que aparecem para incomodar as pessoas da região.</w:t>
+      </w:r>
+    </w:p>
+    <w:p>
+      <w:pPr>
+        <w:rPr>
+          <w:rFonts w:cstheme="minorHAnsi"/>
+        </w:rPr>
+      </w:pPr>
+      <w:r>
+        <w:rPr>
+          <w:rFonts w:cstheme="minorHAnsi"/>
+        </w:rPr>
+        <w:t>Personalidade – Calma, focada em seus objetivos, quando encontra um inimigo ela gosta de resolver no combate quando eles não cooperam</w:t>
+      </w:r>
+      <w:r>
+        <w:rPr>
+          <w:rFonts w:cstheme="minorHAnsi"/>
+        </w:rPr>
+        <w:t>, ela gosta bastante de ajudar os outros e é bem simpática</w:t>
+      </w:r>
+      <w:r>
+        <w:rPr>
+          <w:rFonts w:cstheme="minorHAnsi"/>
+        </w:rPr>
+        <w:t>, ela é atenta e fica sempre em alerta</w:t>
+      </w:r>
+      <w:r>
+        <w:rPr>
+          <w:rFonts w:cstheme="minorHAnsi"/>
+        </w:rPr>
+        <w:t>.</w:t>
+      </w:r>
+    </w:p>
+    <w:p>
+      <w:pPr>
+        <w:rPr>
+          <w:rFonts w:cstheme="minorHAnsi"/>
+        </w:rPr>
+      </w:pPr>
+      <w:r>
+        <w:rPr>
+          <w:rFonts w:cstheme="minorHAnsi"/>
+        </w:rPr>
+        <w:t>Sempre foi uma garota bem divertida e que gosta de aventuras, apesar de não ser muito responsável quando o assunto é sua função ela é totalmente disciplinada.</w:t>
+      </w:r>
+    </w:p>
+    <w:p>
+      <w:r>
+        <w:t xml:space="preserve">Características – cabelo </w:t>
+      </w:r>
+      <w:r>
+        <w:t xml:space="preserve">curto </w:t>
+      </w:r>
+      <w:r>
+        <w:t>preto, olhos grandes</w:t>
+      </w:r>
+      <w:r>
+        <w:t xml:space="preserve"> de cores </w:t>
+      </w:r>
+      <w:r>
+        <w:t xml:space="preserve">castanho avermelhado, </w:t>
+      </w:r>
+      <w:r>
+        <w:t xml:space="preserve">pele branca igual de japonês e </w:t>
+      </w:r>
+      <w:r>
+        <w:t>é uma menina fofa</w:t>
+      </w:r>
+      <w:r>
+        <w:t xml:space="preserve"> e</w:t>
+      </w:r>
+      <w:r>
+        <w:t xml:space="preserve"> ela tem 15 </w:t>
+      </w:r>
+      <w:r>
+        <w:t>anos.</w:t>
+      </w:r>
+    </w:p>
+    <w:p>
+      <w:r>
+        <w:lastRenderedPageBreak/>
+        <w:t>Poderes – ela pode levitar, consegue sentir sensações espirituais</w:t>
+      </w:r>
+      <w:r>
+        <w:t>,</w:t>
+      </w:r>
+      <w:r>
+        <w:t xml:space="preserve"> como presença de </w:t>
+      </w:r>
+      <w:proofErr w:type="spellStart"/>
+      <w:r>
+        <w:t>yokais</w:t>
+      </w:r>
+      <w:proofErr w:type="spellEnd"/>
+      <w:r>
+        <w:t xml:space="preserve"> e espíritos e criaturas divinas, </w:t>
+      </w:r>
+      <w:r>
+        <w:t>e ela dispara</w:t>
+      </w:r>
+      <w:r>
+        <w:t xml:space="preserve"> tiros de raios</w:t>
+      </w:r>
+      <w:r>
+        <w:t xml:space="preserve"> e bolas energéticas</w:t>
+      </w:r>
+      <w:r>
+        <w:t>.</w:t>
+      </w:r>
+    </w:p>
+    <w:p>
+      <w:r>
+        <w:t>Roupa – camisa azul claro com detalhes avermelhados e saia vermelha mais curta e ela usa uma meia calça e sandália oriental, ela possui alguns sinos dourados</w:t>
+      </w:r>
+      <w:r>
+        <w:t>.</w:t>
+      </w:r>
+    </w:p>
+    <w:p>
+      <w:pPr>
+        <w:rPr>
+          <w:rFonts w:cstheme="minorHAnsi"/>
+          <w:b/>
+          <w:bCs/>
+        </w:rPr>
+      </w:pPr>
+    </w:p>
+    <w:p>
+      <w:pPr>
+        <w:rPr>
+          <w:rFonts w:cstheme="minorHAnsi"/>
+          <w:b/>
+          <w:bCs/>
+        </w:rPr>
+      </w:pPr>
+    </w:p>
+    <w:p>
+      <w:pPr>
+        <w:rPr>
+          <w:rFonts w:cstheme="minorHAnsi"/>
+          <w:b/>
+          <w:bCs/>
+        </w:rPr>
+      </w:pPr>
+      <w:proofErr w:type="spellStart"/>
+      <w:r>
+        <w:rPr>
+          <w:rFonts w:cstheme="minorHAnsi"/>
+          <w:b/>
+          <w:bCs/>
+        </w:rPr>
+        <w:t>Nogitsune</w:t>
+      </w:r>
+      <w:proofErr w:type="spellEnd"/>
+      <w:r>
+        <w:rPr>
+          <w:rFonts w:cstheme="minorHAnsi"/>
+          <w:b/>
+          <w:bCs/>
+        </w:rPr>
+        <w:t xml:space="preserve"> (</w:t>
+      </w:r>
+      <w:proofErr w:type="spellStart"/>
+      <w:r>
+        <w:rPr>
+          <w:rFonts w:cstheme="minorHAnsi"/>
+          <w:b/>
+          <w:bCs/>
+        </w:rPr>
+        <w:t>Boss</w:t>
+      </w:r>
+      <w:proofErr w:type="spellEnd"/>
+      <w:r>
+        <w:rPr>
+          <w:rFonts w:cstheme="minorHAnsi"/>
+          <w:b/>
+          <w:bCs/>
+        </w:rPr>
+        <w:t xml:space="preserve"> </w:t>
+      </w:r>
+      <w:proofErr w:type="spellStart"/>
+      <w:r>
+        <w:rPr>
+          <w:rFonts w:cstheme="minorHAnsi"/>
+          <w:b/>
+          <w:bCs/>
+        </w:rPr>
+        <w:t>stage</w:t>
+      </w:r>
+      <w:proofErr w:type="spellEnd"/>
+      <w:r>
+        <w:rPr>
+          <w:rFonts w:cstheme="minorHAnsi"/>
+          <w:b/>
+          <w:bCs/>
+        </w:rPr>
+        <w:t xml:space="preserve"> - 1)</w:t>
+      </w:r>
+      <w:r>
+        <w:rPr>
+          <w:rFonts w:cstheme="minorHAnsi"/>
+          <w:b/>
+          <w:bCs/>
+        </w:rPr>
+        <w:t xml:space="preserve"> </w:t>
+      </w:r>
+      <w:r>
+        <w:rPr>
+          <w:rFonts w:cstheme="minorHAnsi"/>
+          <w:b/>
+          <w:bCs/>
+        </w:rPr>
+        <w:t>–</w:t>
+      </w:r>
+    </w:p>
+    <w:p>
+      <w:pPr>
+        <w:rPr>
+          <w:rFonts w:cstheme="minorHAnsi"/>
+          <w:bCs/>
+        </w:rPr>
+      </w:pPr>
+      <w:r>
+        <w:rPr>
+          <w:rFonts w:cstheme="minorHAnsi"/>
+          <w:bCs/>
+        </w:rPr>
+        <w:t>História</w:t>
+      </w:r>
+      <w:r>
+        <w:rPr>
+          <w:rFonts w:cstheme="minorHAnsi"/>
+          <w:b/>
+          <w:bCs/>
+        </w:rPr>
+        <w:t xml:space="preserve"> </w:t>
+      </w:r>
+      <w:r>
+        <w:rPr>
+          <w:rFonts w:cstheme="minorHAnsi"/>
+          <w:b/>
+          <w:bCs/>
+        </w:rPr>
+        <w:t>–</w:t>
+      </w:r>
+      <w:r>
+        <w:rPr>
+          <w:rFonts w:cstheme="minorHAnsi"/>
+          <w:b/>
+          <w:bCs/>
+        </w:rPr>
+        <w:t xml:space="preserve"> </w:t>
+      </w:r>
+      <w:r>
+        <w:rPr>
+          <w:rFonts w:cstheme="minorHAnsi"/>
+          <w:bCs/>
+        </w:rPr>
+        <w:t>Originalmente uma</w:t>
+      </w:r>
+      <w:r>
+        <w:rPr>
+          <w:rFonts w:cstheme="minorHAnsi"/>
+          <w:b/>
+          <w:bCs/>
+        </w:rPr>
+        <w:t xml:space="preserve"> </w:t>
+      </w:r>
+      <w:proofErr w:type="spellStart"/>
+      <w:r>
+        <w:rPr>
+          <w:rFonts w:cstheme="minorHAnsi"/>
+          <w:bCs/>
+        </w:rPr>
+        <w:t>kitsune</w:t>
+      </w:r>
+      <w:proofErr w:type="spellEnd"/>
+      <w:r>
+        <w:rPr>
+          <w:rFonts w:cstheme="minorHAnsi"/>
+          <w:bCs/>
+        </w:rPr>
+        <w:t xml:space="preserve"> comum que vivia em campos de </w:t>
+      </w:r>
+      <w:proofErr w:type="spellStart"/>
+      <w:r>
+        <w:rPr>
+          <w:rFonts w:cstheme="minorHAnsi"/>
+          <w:bCs/>
+        </w:rPr>
+        <w:t>Kyokai</w:t>
+      </w:r>
+      <w:proofErr w:type="spellEnd"/>
+      <w:r>
+        <w:rPr>
+          <w:rFonts w:cstheme="minorHAnsi"/>
+          <w:bCs/>
+        </w:rPr>
+        <w:t xml:space="preserve"> até que um dia após viver por mais de 400 anos despertou poderes bem elevados e acima de qualquer outra </w:t>
+      </w:r>
+      <w:proofErr w:type="spellStart"/>
+      <w:r>
+        <w:rPr>
+          <w:rFonts w:cstheme="minorHAnsi"/>
+          <w:bCs/>
+        </w:rPr>
+        <w:t>kitsune</w:t>
+      </w:r>
+      <w:proofErr w:type="spellEnd"/>
+      <w:r>
+        <w:rPr>
+          <w:rFonts w:cstheme="minorHAnsi"/>
+          <w:bCs/>
+        </w:rPr>
+        <w:t xml:space="preserve"> e foi escolhida para proteger o bosque que ficava na entrada para a região.</w:t>
+      </w:r>
+    </w:p>
+    <w:p>
+      <w:pPr>
+        <w:rPr>
+          <w:rFonts w:cstheme="minorHAnsi"/>
+          <w:b/>
+          <w:bCs/>
+        </w:rPr>
+      </w:pPr>
+      <w:r>
+        <w:rPr>
+          <w:rFonts w:cstheme="minorHAnsi"/>
+          <w:bCs/>
+        </w:rPr>
+        <w:t xml:space="preserve">Ela tem um vasto conhecimento e contatos com diversos </w:t>
+      </w:r>
+      <w:proofErr w:type="spellStart"/>
+      <w:r>
+        <w:rPr>
+          <w:rFonts w:cstheme="minorHAnsi"/>
+          <w:bCs/>
+        </w:rPr>
+        <w:t>yokais</w:t>
+      </w:r>
+      <w:proofErr w:type="spellEnd"/>
+      <w:r>
+        <w:rPr>
+          <w:rFonts w:cstheme="minorHAnsi"/>
+          <w:bCs/>
+        </w:rPr>
+        <w:t xml:space="preserve"> e espíritos da região, assim qualquer acontecimento acaba chegando em seus ouvidos.</w:t>
+      </w:r>
+    </w:p>
+    <w:p>
+      <w:pPr>
+        <w:rPr>
+          <w:rFonts w:cstheme="minorHAnsi"/>
+        </w:rPr>
+      </w:pPr>
+      <w:r>
+        <w:rPr>
+          <w:rFonts w:cstheme="minorHAnsi"/>
+        </w:rPr>
+        <w:t xml:space="preserve">Função – Ela protege o bosque das </w:t>
+      </w:r>
+      <w:proofErr w:type="spellStart"/>
+      <w:r>
+        <w:rPr>
+          <w:rFonts w:cstheme="minorHAnsi"/>
+        </w:rPr>
+        <w:t>kitsunes</w:t>
+      </w:r>
+      <w:proofErr w:type="spellEnd"/>
+      <w:r>
+        <w:rPr>
+          <w:rFonts w:cstheme="minorHAnsi"/>
+        </w:rPr>
+        <w:t xml:space="preserve"> e contr</w:t>
+      </w:r>
+      <w:r>
+        <w:rPr>
+          <w:rFonts w:cstheme="minorHAnsi"/>
+        </w:rPr>
+        <w:t>ola</w:t>
+      </w:r>
+      <w:r>
+        <w:rPr>
+          <w:rFonts w:cstheme="minorHAnsi"/>
+        </w:rPr>
+        <w:t xml:space="preserve"> todas as </w:t>
+      </w:r>
+      <w:proofErr w:type="spellStart"/>
+      <w:r>
+        <w:rPr>
+          <w:rFonts w:cstheme="minorHAnsi"/>
+        </w:rPr>
+        <w:t>kitsunes</w:t>
+      </w:r>
+      <w:proofErr w:type="spellEnd"/>
+      <w:r>
+        <w:rPr>
+          <w:rFonts w:cstheme="minorHAnsi"/>
+        </w:rPr>
+        <w:t xml:space="preserve"> de </w:t>
+      </w:r>
+      <w:proofErr w:type="spellStart"/>
+      <w:r>
+        <w:rPr>
+          <w:rFonts w:cstheme="minorHAnsi"/>
+          <w:shd w:val="clear" w:color="auto" w:fill="FFFFFF"/>
+        </w:rPr>
+        <w:t>Kyōkai</w:t>
+      </w:r>
+      <w:proofErr w:type="spellEnd"/>
+      <w:r>
+        <w:rPr>
+          <w:rFonts w:cstheme="minorHAnsi"/>
+        </w:rPr>
+        <w:t>, ela tem como função principal proteger a entrada para o mundo inferior.</w:t>
+      </w:r>
+    </w:p>
+    <w:p>
+      <w:r>
+        <w:t xml:space="preserve">Personalidade – É um </w:t>
+      </w:r>
+      <w:proofErr w:type="spellStart"/>
+      <w:r>
+        <w:t>yokai</w:t>
+      </w:r>
+      <w:proofErr w:type="spellEnd"/>
+      <w:r>
+        <w:t xml:space="preserve"> bem cauteloso e possui uma grande sabedoria devido a sua vivência na entrada para o mundo inferior.</w:t>
+      </w:r>
+    </w:p>
+    <w:p>
+      <w:r>
+        <w:t>Características – cabelo curto de cor prateada, olhos grandes e vermelhos, cor de pele é amarelado, lábios vermelhos e as caudas como o cabelo é dourado</w:t>
+      </w:r>
+      <w:r>
+        <w:t>, 730 anos</w:t>
+      </w:r>
+    </w:p>
+    <w:p>
+      <w:r>
+        <w:t xml:space="preserve">Poderes – ela pode se transformar em raposa/mulher, solta bolas de </w:t>
+      </w:r>
       <w:proofErr w:type="gramStart"/>
       <w:r>
-        <w:rPr>
-          <w:rFonts w:cstheme="minorHAnsi"/>
-        </w:rPr>
-        <w:t>Historia</w:t>
+        <w:t>fogo(</w:t>
       </w:r>
       <w:proofErr w:type="gramEnd"/>
       <w:r>
-        <w:rPr>
-          <w:rFonts w:cstheme="minorHAnsi"/>
-          <w:b/>
-          <w:bCs/>
-        </w:rPr>
-        <w:t xml:space="preserve"> - </w:t>
+        <w:t>detalhes no protótipo), consegue invocar raposas.</w:t>
+      </w:r>
+    </w:p>
+    <w:p>
+      <w:r>
+        <w:t>Roupa - manto vermelho com detalhes dourados na gola e rosa na manga e no torso</w:t>
+      </w:r>
+      <w:r>
+        <w:t>.</w:t>
+      </w:r>
+    </w:p>
+    <w:p>
+      <w:pPr>
+        <w:rPr>
+          <w:rFonts w:cstheme="minorHAnsi"/>
+          <w:b/>
+          <w:bCs/>
+        </w:rPr>
+      </w:pPr>
+      <w:proofErr w:type="spellStart"/>
+      <w:r>
+        <w:rPr>
+          <w:rFonts w:cstheme="minorHAnsi"/>
+          <w:b/>
+          <w:bCs/>
+        </w:rPr>
+        <w:t>Yukio</w:t>
+      </w:r>
+      <w:proofErr w:type="spellEnd"/>
+      <w:r>
+        <w:rPr>
+          <w:rFonts w:cstheme="minorHAnsi"/>
+          <w:b/>
+          <w:bCs/>
+        </w:rPr>
+        <w:t xml:space="preserve"> (</w:t>
+      </w:r>
+      <w:proofErr w:type="spellStart"/>
+      <w:r>
+        <w:rPr>
+          <w:rFonts w:cstheme="minorHAnsi"/>
+          <w:b/>
+          <w:bCs/>
+        </w:rPr>
+        <w:t>Boss</w:t>
+      </w:r>
+      <w:proofErr w:type="spellEnd"/>
+      <w:r>
+        <w:rPr>
+          <w:rFonts w:cstheme="minorHAnsi"/>
+          <w:b/>
+          <w:bCs/>
+        </w:rPr>
+        <w:t xml:space="preserve"> </w:t>
+      </w:r>
+      <w:proofErr w:type="spellStart"/>
+      <w:r>
+        <w:rPr>
+          <w:rFonts w:cstheme="minorHAnsi"/>
+          <w:b/>
+          <w:bCs/>
+        </w:rPr>
+        <w:t>stage</w:t>
+      </w:r>
+      <w:proofErr w:type="spellEnd"/>
+      <w:r>
+        <w:rPr>
+          <w:rFonts w:cstheme="minorHAnsi"/>
+          <w:b/>
+          <w:bCs/>
+        </w:rPr>
+        <w:t xml:space="preserve"> - 2) </w:t>
+      </w:r>
+      <w:r>
+        <w:rPr>
+          <w:rFonts w:cstheme="minorHAnsi"/>
+          <w:b/>
+          <w:bCs/>
+        </w:rPr>
+        <w:t>–</w:t>
+      </w:r>
+      <w:r>
+        <w:rPr>
+          <w:rFonts w:cstheme="minorHAnsi"/>
+          <w:b/>
+          <w:bCs/>
+        </w:rPr>
+        <w:t xml:space="preserve"> </w:t>
+      </w:r>
+    </w:p>
+    <w:p>
+      <w:pPr>
+        <w:jc w:val="both"/>
+        <w:rPr>
+          <w:bCs/>
+        </w:rPr>
+      </w:pPr>
+      <w:r>
+        <w:rPr>
+          <w:rFonts w:cstheme="minorHAnsi"/>
+          <w:bCs/>
+        </w:rPr>
+        <w:t>História</w:t>
+      </w:r>
+      <w:r>
+        <w:rPr>
+          <w:rFonts w:cstheme="minorHAnsi"/>
+          <w:bCs/>
+        </w:rPr>
+        <w:t xml:space="preserve"> </w:t>
+      </w:r>
+      <w:r>
+        <w:rPr>
+          <w:rFonts w:cstheme="minorHAnsi"/>
+          <w:bCs/>
+        </w:rPr>
+        <w:t>–</w:t>
+      </w:r>
+      <w:r>
+        <w:rPr>
+          <w:rFonts w:cstheme="minorHAnsi"/>
+          <w:bCs/>
+        </w:rPr>
+        <w:t xml:space="preserve"> </w:t>
+      </w:r>
+      <w:r>
+        <w:rPr>
+          <w:rFonts w:cstheme="minorHAnsi"/>
+          <w:bCs/>
+        </w:rPr>
+        <w:t>Não se sabe muito sobre seu passado ela possui o poder de controlar os ecos das montanhas e vivia em regiões montanhosas, assim ela ass</w:t>
+      </w:r>
+      <w:r>
+        <w:rPr>
+          <w:rFonts w:cstheme="minorHAnsi"/>
+          <w:bCs/>
+        </w:rPr>
+        <w:t xml:space="preserve">umiu recentemente seu posto de guardiã do templo </w:t>
+      </w:r>
+      <w:proofErr w:type="spellStart"/>
+      <w:r>
+        <w:rPr>
+          <w:rFonts w:cstheme="minorHAnsi"/>
+          <w:bCs/>
+        </w:rPr>
+        <w:t>yokai</w:t>
+      </w:r>
+      <w:proofErr w:type="spellEnd"/>
+      <w:r>
+        <w:rPr>
+          <w:rFonts w:cstheme="minorHAnsi"/>
+          <w:bCs/>
+        </w:rPr>
+        <w:t xml:space="preserve"> e passa o resto do dia realizado a manutenção do templo, </w:t>
+      </w:r>
+      <w:r>
+        <w:rPr>
+          <w:rFonts w:cstheme="minorHAnsi"/>
+          <w:szCs w:val="21"/>
+          <w:shd w:val="clear" w:color="auto" w:fill="FFFFFF"/>
+        </w:rPr>
+        <w:t>a</w:t>
+      </w:r>
+      <w:r>
+        <w:rPr>
+          <w:rFonts w:cstheme="minorHAnsi"/>
+          <w:szCs w:val="21"/>
+          <w:shd w:val="clear" w:color="auto" w:fill="FFFFFF"/>
+        </w:rPr>
+        <w:t>pesar de não ser responsável pela atual situação, ela acaba lutando contra a heroína</w:t>
+      </w:r>
+      <w:r>
+        <w:rPr>
+          <w:rFonts w:cstheme="minorHAnsi"/>
+          <w:szCs w:val="21"/>
+          <w:shd w:val="clear" w:color="auto" w:fill="FFFFFF"/>
+        </w:rPr>
+        <w:t xml:space="preserve"> e no fim, a redireciona para a caverna </w:t>
+      </w:r>
+      <w:r>
+        <w:rPr>
+          <w:rFonts w:cstheme="minorHAnsi"/>
+          <w:szCs w:val="21"/>
+          <w:shd w:val="clear" w:color="auto" w:fill="FFFFFF"/>
+        </w:rPr>
+        <w:t xml:space="preserve">onde os </w:t>
+      </w:r>
+      <w:proofErr w:type="spellStart"/>
+      <w:r>
+        <w:rPr>
+          <w:rFonts w:cstheme="minorHAnsi"/>
+          <w:szCs w:val="21"/>
+          <w:shd w:val="clear" w:color="auto" w:fill="FFFFFF"/>
+        </w:rPr>
+        <w:t>yokais</w:t>
+      </w:r>
+      <w:proofErr w:type="spellEnd"/>
+      <w:r>
+        <w:rPr>
+          <w:rFonts w:cstheme="minorHAnsi"/>
+          <w:szCs w:val="21"/>
+          <w:shd w:val="clear" w:color="auto" w:fill="FFFFFF"/>
+        </w:rPr>
+        <w:t xml:space="preserve"> e espíritos</w:t>
+      </w:r>
+      <w:r>
+        <w:rPr>
+          <w:rFonts w:cstheme="minorHAnsi"/>
+          <w:szCs w:val="21"/>
+          <w:shd w:val="clear" w:color="auto" w:fill="FFFFFF"/>
+        </w:rPr>
+        <w:t xml:space="preserve"> parecem estar indo.</w:t>
+      </w:r>
+    </w:p>
+    <w:p>
+      <w:r>
+        <w:t xml:space="preserve">Função </w:t>
+      </w:r>
+      <w:r>
+        <w:t>–</w:t>
+      </w:r>
+      <w:r>
+        <w:t xml:space="preserve"> </w:t>
+      </w:r>
+      <w:r>
+        <w:t xml:space="preserve">Protetora do templo dos </w:t>
+      </w:r>
+      <w:proofErr w:type="spellStart"/>
+      <w:r>
+        <w:t>yokais</w:t>
+      </w:r>
+      <w:proofErr w:type="spellEnd"/>
+      <w:r>
+        <w:t>, ela tem como função principal defender a entrada de invasores e manter tudo limpo e organizado.</w:t>
+      </w:r>
+    </w:p>
+    <w:p>
+      <w:r>
+        <w:t>Personalidade – Ela não gosta muito de humanos, ela é meio sádica e gosta de bons modos, ela gosta de encontrar oponentes fortes, e gosta de pensamentos mais filosóficos.</w:t>
+      </w:r>
+    </w:p>
+    <w:p>
+      <w:r>
+        <w:t>Característica – cabelo laranja e pontas amarelas, olhos verde-claros, cor de pele branco, 60 anos, rosto e corpo jovem com idad</w:t>
       </w:r>
       <w:bookmarkStart w:id="3" w:name="_GoBack"/>
       <w:bookmarkEnd w:id="3"/>
-    </w:p>
-    <w:p>
-      <w:pPr>
-        <w:rPr>
-          <w:rFonts w:cstheme="minorHAnsi"/>
-        </w:rPr>
-      </w:pPr>
-      <w:r>
-        <w:rPr>
-          <w:rFonts w:cstheme="minorHAnsi"/>
-        </w:rPr>
-        <w:t xml:space="preserve">Função - </w:t>
-      </w:r>
-      <w:r>
-        <w:rPr>
-          <w:rFonts w:cstheme="minorHAnsi"/>
-        </w:rPr>
-        <w:t xml:space="preserve">Como a donzela do santuário </w:t>
-      </w:r>
-      <w:proofErr w:type="spellStart"/>
-      <w:r>
-        <w:rPr>
-          <w:rFonts w:cstheme="minorHAnsi"/>
-        </w:rPr>
-        <w:t>Anri</w:t>
-      </w:r>
-      <w:proofErr w:type="spellEnd"/>
-      <w:r>
-        <w:rPr>
-          <w:rFonts w:cstheme="minorHAnsi"/>
-        </w:rPr>
-        <w:t xml:space="preserve">, ela gerencia a fronteira de </w:t>
-      </w:r>
-      <w:proofErr w:type="spellStart"/>
-      <w:r>
-        <w:rPr>
-          <w:rFonts w:cstheme="minorHAnsi"/>
-          <w:shd w:val="clear" w:color="auto" w:fill="FFFFFF"/>
-        </w:rPr>
-        <w:t>Kyōkai</w:t>
-      </w:r>
-      <w:proofErr w:type="spellEnd"/>
-      <w:r>
-        <w:rPr>
-          <w:rFonts w:cstheme="minorHAnsi"/>
-          <w:shd w:val="clear" w:color="auto" w:fill="FFFFFF"/>
-        </w:rPr>
-        <w:t xml:space="preserve"> e</w:t>
-      </w:r>
-      <w:r>
-        <w:rPr>
-          <w:rFonts w:cstheme="minorHAnsi"/>
-        </w:rPr>
-        <w:t xml:space="preserve"> extermina os problemáticos </w:t>
-      </w:r>
-      <w:proofErr w:type="spellStart"/>
-      <w:r>
-        <w:rPr>
-          <w:rFonts w:cstheme="minorHAnsi"/>
-        </w:rPr>
-        <w:t>youkais</w:t>
-      </w:r>
-      <w:proofErr w:type="spellEnd"/>
-      <w:r>
-        <w:rPr>
-          <w:rFonts w:cstheme="minorHAnsi"/>
-        </w:rPr>
-        <w:t xml:space="preserve"> que aparecem para incomodar as pessoas da região.</w:t>
-      </w:r>
-    </w:p>
-    <w:p>
-      <w:pPr>
-        <w:rPr>
-          <w:rFonts w:cstheme="minorHAnsi"/>
-        </w:rPr>
-      </w:pPr>
-      <w:r>
-        <w:rPr>
-          <w:rFonts w:cstheme="minorHAnsi"/>
-        </w:rPr>
-        <w:t>Personalidade – Calma, focada em seus objetivos, quando encontra um inimigo ela gosta de resolver no combate quando eles não cooperam</w:t>
-      </w:r>
-      <w:r>
-        <w:rPr>
-          <w:rFonts w:cstheme="minorHAnsi"/>
-        </w:rPr>
-        <w:t>, ela gosta bastante de ajudar os outros e é bem simpática</w:t>
-      </w:r>
-      <w:r>
-        <w:rPr>
-          <w:rFonts w:cstheme="minorHAnsi"/>
-        </w:rPr>
-        <w:t>, ela é atenta e fica sempre em alerta</w:t>
-      </w:r>
-      <w:r>
-        <w:rPr>
-          <w:rFonts w:cstheme="minorHAnsi"/>
-        </w:rPr>
+      <w:r>
+        <w:t>e aproximada de 14 anos de aparência.</w:t>
+      </w:r>
+    </w:p>
+    <w:p>
+      <w:r>
+        <w:t>Poderes – ondas sônicas e sonoras</w:t>
+      </w:r>
+      <w:r>
+        <w:t xml:space="preserve"> e ondas de eco</w:t>
+      </w:r>
+      <w:r>
         <w:t>.</w:t>
       </w:r>
     </w:p>
     <w:p>
       <w:r>
-        <w:t xml:space="preserve">Características – cabelo </w:t>
-      </w:r>
-      <w:r>
-        <w:t xml:space="preserve">curto </w:t>
-      </w:r>
-      <w:r>
-        <w:t>preto, olhos grandes</w:t>
-      </w:r>
-      <w:r>
-        <w:t xml:space="preserve"> de cores </w:t>
-      </w:r>
-      <w:r>
-        <w:t xml:space="preserve">castanho avermelhado, </w:t>
-      </w:r>
-      <w:r>
-        <w:t xml:space="preserve">pele branca igual de japonês e </w:t>
-      </w:r>
-      <w:r>
-        <w:t>é uma menina fofa</w:t>
-      </w:r>
-      <w:r>
-        <w:t xml:space="preserve"> e</w:t>
-      </w:r>
-      <w:r>
-        <w:t xml:space="preserve"> ela tem 15 </w:t>
-      </w:r>
-      <w:r>
-        <w:t>anos.</w:t>
-      </w:r>
-    </w:p>
-    <w:p>
-      <w:r>
-        <w:t>Poderes – ela pode levitar, consegue sentir sensações espirituais</w:t>
-      </w:r>
-      <w:r>
-        <w:t>,</w:t>
-      </w:r>
-      <w:r>
-        <w:t xml:space="preserve"> como presença de </w:t>
+        <w:t xml:space="preserve">Roupas – roupa de colegial branca com roxo e com saia curta preto com roxo e sandália estilo japonês.  </w:t>
+      </w:r>
+    </w:p>
+    <w:p>
+      <w:pPr>
+        <w:rPr>
+          <w:b/>
+          <w:bCs/>
+        </w:rPr>
+      </w:pPr>
+    </w:p>
+    <w:p>
+      <w:pPr>
+        <w:rPr>
+          <w:b/>
+          <w:bCs/>
+        </w:rPr>
+      </w:pPr>
+    </w:p>
+    <w:p>
+      <w:pPr>
+        <w:rPr>
+          <w:b/>
+          <w:bCs/>
+        </w:rPr>
+      </w:pPr>
+      <w:proofErr w:type="spellStart"/>
+      <w:r>
+        <w:rPr>
+          <w:b/>
+          <w:bCs/>
+        </w:rPr>
+        <w:t>Mavis</w:t>
+      </w:r>
+      <w:proofErr w:type="spellEnd"/>
+      <w:r>
+        <w:rPr>
+          <w:b/>
+          <w:bCs/>
+        </w:rPr>
+        <w:t xml:space="preserve"> </w:t>
+      </w:r>
+      <w:r>
+        <w:rPr>
+          <w:b/>
+          <w:bCs/>
+        </w:rPr>
+        <w:t>(</w:t>
+      </w:r>
+      <w:proofErr w:type="spellStart"/>
+      <w:r>
+        <w:rPr>
+          <w:b/>
+          <w:bCs/>
+        </w:rPr>
+        <w:t>Boss</w:t>
+      </w:r>
+      <w:proofErr w:type="spellEnd"/>
+      <w:r>
+        <w:rPr>
+          <w:b/>
+          <w:bCs/>
+        </w:rPr>
+        <w:t xml:space="preserve"> </w:t>
+      </w:r>
+      <w:proofErr w:type="spellStart"/>
+      <w:r>
+        <w:rPr>
+          <w:b/>
+          <w:bCs/>
+        </w:rPr>
+        <w:t>stage</w:t>
+      </w:r>
+      <w:proofErr w:type="spellEnd"/>
+      <w:r>
+        <w:rPr>
+          <w:b/>
+          <w:bCs/>
+        </w:rPr>
+        <w:t xml:space="preserve"> 3) – </w:t>
+      </w:r>
+    </w:p>
+    <w:p>
+      <w:r>
+        <w:t>Função</w:t>
+      </w:r>
+      <w:r>
+        <w:t xml:space="preserve"> </w:t>
+      </w:r>
+      <w:r>
+        <w:t>–</w:t>
+      </w:r>
+      <w:r>
+        <w:t xml:space="preserve"> </w:t>
+      </w:r>
+      <w:r>
+        <w:t>Guar</w:t>
+      </w:r>
+      <w:r>
+        <w:t>dião da entrada do santuário das fadas</w:t>
+      </w:r>
+      <w:r>
+        <w:t xml:space="preserve">, ela defende a entrada e permite a entrada apenas de </w:t>
       </w:r>
       <w:proofErr w:type="spellStart"/>
       <w:r>
@@ -1921,274 +2708,99 @@
       </w:r>
       <w:proofErr w:type="spellEnd"/>
       <w:r>
-        <w:t xml:space="preserve"> e espíritos e criaturas divinas, </w:t>
-      </w:r>
-      <w:r>
-        <w:t>e ela dispara</w:t>
-      </w:r>
-      <w:r>
-        <w:t xml:space="preserve"> tiros de raios</w:t>
-      </w:r>
-      <w:r>
-        <w:t xml:space="preserve"> e bolas energéticas</w:t>
-      </w:r>
-      <w:r>
-        <w:t>.</w:t>
-      </w:r>
-    </w:p>
-    <w:p>
-      <w:r>
-        <w:t>Roupa – camisa azul claro com detalhes avermelhados e saia vermelha mais curta e ela usa uma meia calça e sandália oriental, ela possui alguns sinos dourados</w:t>
-      </w:r>
-      <w:r>
-        <w:t>.</w:t>
-      </w:r>
-    </w:p>
-    <w:p>
-      <w:pPr>
-        <w:rPr>
-          <w:rFonts w:cstheme="minorHAnsi"/>
-          <w:b/>
-          <w:bCs/>
-        </w:rPr>
-      </w:pPr>
-    </w:p>
-    <w:p>
-      <w:pPr>
-        <w:rPr>
-          <w:rFonts w:cstheme="minorHAnsi"/>
-          <w:b/>
-          <w:bCs/>
-        </w:rPr>
-      </w:pPr>
-    </w:p>
-    <w:p>
-      <w:pPr>
-        <w:rPr>
-          <w:rFonts w:cstheme="minorHAnsi"/>
-          <w:b/>
-          <w:bCs/>
-        </w:rPr>
-      </w:pPr>
-      <w:proofErr w:type="spellStart"/>
-      <w:r>
-        <w:rPr>
-          <w:rFonts w:cstheme="minorHAnsi"/>
-          <w:b/>
-          <w:bCs/>
-        </w:rPr>
-        <w:t>Nogitsune</w:t>
-      </w:r>
-      <w:proofErr w:type="spellEnd"/>
-      <w:r>
-        <w:rPr>
-          <w:rFonts w:cstheme="minorHAnsi"/>
-          <w:b/>
-          <w:bCs/>
-        </w:rPr>
-        <w:t xml:space="preserve"> (Boss </w:t>
-      </w:r>
-      <w:proofErr w:type="spellStart"/>
-      <w:r>
-        <w:rPr>
-          <w:rFonts w:cstheme="minorHAnsi"/>
-          <w:b/>
-          <w:bCs/>
-        </w:rPr>
-        <w:t>stage</w:t>
-      </w:r>
-      <w:proofErr w:type="spellEnd"/>
-      <w:r>
-        <w:rPr>
-          <w:rFonts w:cstheme="minorHAnsi"/>
-          <w:b/>
-          <w:bCs/>
-        </w:rPr>
-        <w:t xml:space="preserve"> - 1)</w:t>
-      </w:r>
-      <w:r>
-        <w:rPr>
-          <w:rFonts w:cstheme="minorHAnsi"/>
-          <w:b/>
-          <w:bCs/>
-        </w:rPr>
-        <w:t xml:space="preserve"> </w:t>
-      </w:r>
-      <w:r>
-        <w:rPr>
-          <w:rFonts w:cstheme="minorHAnsi"/>
-          <w:b/>
-          <w:bCs/>
-        </w:rPr>
-        <w:t>–</w:t>
-      </w:r>
-    </w:p>
-    <w:p>
-      <w:pPr>
-        <w:rPr>
-          <w:rFonts w:cstheme="minorHAnsi"/>
-        </w:rPr>
-      </w:pPr>
-      <w:r>
-        <w:rPr>
-          <w:rFonts w:cstheme="minorHAnsi"/>
-        </w:rPr>
-        <w:t xml:space="preserve">Função – Ela protege o bosque das </w:t>
-      </w:r>
-      <w:proofErr w:type="spellStart"/>
-      <w:r>
-        <w:rPr>
-          <w:rFonts w:cstheme="minorHAnsi"/>
-        </w:rPr>
-        <w:t>kitsunes</w:t>
-      </w:r>
-      <w:proofErr w:type="spellEnd"/>
-      <w:r>
-        <w:rPr>
-          <w:rFonts w:cstheme="minorHAnsi"/>
-        </w:rPr>
-        <w:t xml:space="preserve"> e contr</w:t>
-      </w:r>
-      <w:r>
-        <w:rPr>
-          <w:rFonts w:cstheme="minorHAnsi"/>
-        </w:rPr>
-        <w:t>ola</w:t>
-      </w:r>
-      <w:r>
-        <w:rPr>
-          <w:rFonts w:cstheme="minorHAnsi"/>
-        </w:rPr>
-        <w:t xml:space="preserve"> todas as </w:t>
-      </w:r>
-      <w:proofErr w:type="spellStart"/>
-      <w:r>
-        <w:rPr>
-          <w:rFonts w:cstheme="minorHAnsi"/>
-        </w:rPr>
-        <w:t>kitsunes</w:t>
-      </w:r>
-      <w:proofErr w:type="spellEnd"/>
-      <w:r>
-        <w:rPr>
-          <w:rFonts w:cstheme="minorHAnsi"/>
-        </w:rPr>
-        <w:t xml:space="preserve"> de </w:t>
-      </w:r>
-      <w:proofErr w:type="spellStart"/>
-      <w:r>
-        <w:rPr>
-          <w:rFonts w:cstheme="minorHAnsi"/>
-          <w:shd w:val="clear" w:color="auto" w:fill="FFFFFF"/>
-        </w:rPr>
-        <w:t>Kyōkai</w:t>
-      </w:r>
-      <w:proofErr w:type="spellEnd"/>
-      <w:r>
-        <w:rPr>
-          <w:rFonts w:cstheme="minorHAnsi"/>
-        </w:rPr>
-        <w:t>, ela tem como função principal proteger a entrada para o mundo inferior.</w:t>
-      </w:r>
-    </w:p>
-    <w:p>
-      <w:r>
-        <w:t xml:space="preserve">Personalidade – É um </w:t>
-      </w:r>
-      <w:proofErr w:type="spellStart"/>
-      <w:r>
-        <w:t>yokai</w:t>
-      </w:r>
-      <w:proofErr w:type="spellEnd"/>
-      <w:r>
-        <w:t xml:space="preserve"> bem cauteloso e possui uma grande sabedoria devido a sua vivência na entrada para o mundo inferior.</w:t>
-      </w:r>
-    </w:p>
-    <w:p>
-      <w:r>
-        <w:t>Características – cabelo curto de cor prateada, olhos grandes e vermelhos, cor de pele é amarelado, lábios vermelhos e as caudas como o cabelo é dourado</w:t>
-      </w:r>
-      <w:r>
-        <w:t>, 730 anos</w:t>
-      </w:r>
-    </w:p>
-    <w:p>
-      <w:r>
-        <w:t xml:space="preserve">Poderes – ela pode se transformar em raposa/mulher, solta bolas de </w:t>
-      </w:r>
-      <w:proofErr w:type="gramStart"/>
-      <w:r>
-        <w:t>fogo(</w:t>
-      </w:r>
-      <w:proofErr w:type="gramEnd"/>
-      <w:r>
-        <w:t>detalhes no protótipo), consegue invocar raposas.</w:t>
-      </w:r>
-    </w:p>
-    <w:p>
-      <w:r>
-        <w:t>Roupa - manto vermelho com detalhes dourados na gola e rosa na manga e no torso</w:t>
-      </w:r>
-      <w:r>
-        <w:t>.</w:t>
-      </w:r>
-    </w:p>
-    <w:p>
-      <w:pPr>
-        <w:rPr>
-          <w:b/>
-          <w:bCs/>
-        </w:rPr>
-      </w:pPr>
-      <w:proofErr w:type="spellStart"/>
-      <w:r>
-        <w:rPr>
-          <w:rFonts w:cstheme="minorHAnsi"/>
-          <w:b/>
-          <w:bCs/>
-        </w:rPr>
-        <w:t>Yukio</w:t>
-      </w:r>
-      <w:proofErr w:type="spellEnd"/>
-      <w:r>
-        <w:rPr>
-          <w:rFonts w:cstheme="minorHAnsi"/>
-          <w:b/>
-          <w:bCs/>
-        </w:rPr>
-        <w:t xml:space="preserve"> (Boss </w:t>
-      </w:r>
-      <w:proofErr w:type="spellStart"/>
-      <w:r>
-        <w:rPr>
-          <w:rFonts w:cstheme="minorHAnsi"/>
-          <w:b/>
-          <w:bCs/>
-        </w:rPr>
-        <w:t>stage</w:t>
-      </w:r>
-      <w:proofErr w:type="spellEnd"/>
-      <w:r>
-        <w:rPr>
-          <w:rFonts w:cstheme="minorHAnsi"/>
-          <w:b/>
-          <w:bCs/>
-        </w:rPr>
-        <w:t xml:space="preserve"> - 2) - </w:t>
-      </w:r>
-    </w:p>
-    <w:p>
-      <w:r>
-        <w:t xml:space="preserve">Função </w:t>
-      </w:r>
-      <w:r>
-        <w:t>–</w:t>
-      </w:r>
-      <w:r>
-        <w:t xml:space="preserve"> </w:t>
-      </w:r>
-      <w:r>
-        <w:t xml:space="preserve">Protetora do templo dos </w:t>
+        <w:t xml:space="preserve"> autorizados.</w:t>
+      </w:r>
+    </w:p>
+    <w:p>
+      <w:r>
+        <w:t>Personalidade – Agressiva e tem como objetivo manter suas funções totalmente compensadas, ela não gosta muito de conversar, mas quando é derrotada ela acaba obedecendo tudo que for mandado.</w:t>
+      </w:r>
+    </w:p>
+    <w:p>
+      <w:r>
+        <w:t>Característica – cabelo branco longo, olhos dourados, pequena com aparência de idade de 14 anos, mas com 400 anos.</w:t>
+      </w:r>
+    </w:p>
+    <w:p>
+      <w:r>
+        <w:t>Poderes – invoca armas, em especial facas e foices que voam em direção ao inimigo em grande quantidade.</w:t>
+      </w:r>
+    </w:p>
+    <w:p>
+      <w:r>
+        <w:t>Roupa – vestido com muitos babados com detalhes em azul e rosa.</w:t>
+      </w:r>
+      <w:r>
+        <w:tab/>
+      </w:r>
+    </w:p>
+    <w:p>
+      <w:pPr>
+        <w:rPr>
+          <w:b/>
+          <w:bCs/>
+        </w:rPr>
+      </w:pPr>
+      <w:proofErr w:type="spellStart"/>
+      <w:r>
+        <w:rPr>
+          <w:b/>
+          <w:bCs/>
+        </w:rPr>
+        <w:t>Niko</w:t>
+      </w:r>
+      <w:proofErr w:type="spellEnd"/>
+      <w:r>
+        <w:rPr>
+          <w:b/>
+          <w:bCs/>
+        </w:rPr>
+        <w:t xml:space="preserve"> </w:t>
+      </w:r>
+      <w:proofErr w:type="spellStart"/>
+      <w:r>
+        <w:rPr>
+          <w:b/>
+          <w:bCs/>
+        </w:rPr>
+        <w:t>Minamo</w:t>
+      </w:r>
+      <w:proofErr w:type="spellEnd"/>
+      <w:r>
+        <w:rPr>
+          <w:b/>
+          <w:bCs/>
+        </w:rPr>
+        <w:t xml:space="preserve"> (</w:t>
+      </w:r>
+      <w:proofErr w:type="spellStart"/>
+      <w:r>
+        <w:rPr>
+          <w:b/>
+          <w:bCs/>
+        </w:rPr>
+        <w:t>Boss</w:t>
+      </w:r>
+      <w:proofErr w:type="spellEnd"/>
+      <w:r>
+        <w:rPr>
+          <w:b/>
+          <w:bCs/>
+        </w:rPr>
+        <w:t xml:space="preserve"> Final) </w:t>
+      </w:r>
+    </w:p>
+    <w:p>
+      <w:r>
+        <w:t xml:space="preserve">Função – Grande feiticeira de </w:t>
+      </w:r>
+      <w:proofErr w:type="spellStart"/>
+      <w:r>
+        <w:t>kyokai</w:t>
+      </w:r>
+      <w:proofErr w:type="spellEnd"/>
+      <w:r>
+        <w:t xml:space="preserve"> e atualmente planeja dominar o mundo humano e para isso escravizou diversos espíritos e </w:t>
       </w:r>
       <w:proofErr w:type="spellStart"/>
       <w:r>
@@ -2196,190 +2808,6 @@
       </w:r>
       <w:proofErr w:type="spellEnd"/>
       <w:r>
-        <w:t>, ela tem como função principal defender a entrada de invasores e manter tudo limpo e organizado.</w:t>
-      </w:r>
-    </w:p>
-    <w:p>
-      <w:r>
-        <w:t>Personalidade – Ela não gosta muito de humanos, ela é meio sádica e gosta de bons modos, ela gosta de encontrar oponentes fortes, e gosta de pensamentos mais filosóficos.</w:t>
-      </w:r>
-    </w:p>
-    <w:p>
-      <w:r>
-        <w:t>Característica – cabelo laranja e pontas amarelas, olhos verde-claros, cor de pele branco, 60 anos, rosto e corpo jovem com idade aproximada de 14 anos de aparência.</w:t>
-      </w:r>
-    </w:p>
-    <w:p>
-      <w:r>
-        <w:t>Poderes – ondas sônicas e sonoras.</w:t>
-      </w:r>
-    </w:p>
-    <w:p>
-      <w:r>
-        <w:t xml:space="preserve">Roupas – roupa de colegial branca com roxo e com saia curta preto com roxo e sandália estilo japonês.  </w:t>
-      </w:r>
-    </w:p>
-    <w:p>
-      <w:pPr>
-        <w:rPr>
-          <w:b/>
-          <w:bCs/>
-        </w:rPr>
-      </w:pPr>
-      <w:proofErr w:type="spellStart"/>
-      <w:r>
-        <w:rPr>
-          <w:b/>
-          <w:bCs/>
-        </w:rPr>
-        <w:t>Mavis</w:t>
-      </w:r>
-      <w:proofErr w:type="spellEnd"/>
-      <w:r>
-        <w:rPr>
-          <w:b/>
-          <w:bCs/>
-        </w:rPr>
-        <w:t xml:space="preserve"> </w:t>
-      </w:r>
-      <w:r>
-        <w:rPr>
-          <w:b/>
-          <w:bCs/>
-        </w:rPr>
-        <w:t xml:space="preserve">(Boss </w:t>
-      </w:r>
-      <w:proofErr w:type="spellStart"/>
-      <w:r>
-        <w:rPr>
-          <w:b/>
-          <w:bCs/>
-        </w:rPr>
-        <w:t>stage</w:t>
-      </w:r>
-      <w:proofErr w:type="spellEnd"/>
-      <w:r>
-        <w:rPr>
-          <w:b/>
-          <w:bCs/>
-        </w:rPr>
-        <w:t xml:space="preserve"> 3) – </w:t>
-      </w:r>
-    </w:p>
-    <w:p>
-      <w:r>
-        <w:t>Função</w:t>
-      </w:r>
-      <w:r>
-        <w:t xml:space="preserve"> </w:t>
-      </w:r>
-      <w:r>
-        <w:t>–</w:t>
-      </w:r>
-      <w:r>
-        <w:t xml:space="preserve"> </w:t>
-      </w:r>
-      <w:r>
-        <w:t xml:space="preserve">Guardião da entrada do santuário dos </w:t>
-      </w:r>
-      <w:proofErr w:type="spellStart"/>
-      <w:r>
-        <w:t>yokais</w:t>
-      </w:r>
-      <w:proofErr w:type="spellEnd"/>
-      <w:r>
-        <w:t xml:space="preserve">, ela defende a entrada e permite a entrada apenas de </w:t>
-      </w:r>
-      <w:proofErr w:type="spellStart"/>
-      <w:r>
-        <w:t>yokais</w:t>
-      </w:r>
-      <w:proofErr w:type="spellEnd"/>
-      <w:r>
-        <w:t xml:space="preserve"> autorizados.</w:t>
-      </w:r>
-    </w:p>
-    <w:p>
-      <w:r>
-        <w:t>Personalidade – Agressiva e tem como objetivo manter suas funções totalmente compensadas, ela não gosta muito de conversar, mas quando é derrotada ela acaba obedecendo tudo que for mandado.</w:t>
-      </w:r>
-    </w:p>
-    <w:p>
-      <w:r>
-        <w:t>Característica – cabelo branco longo, olhos dourados, pequena com aparência de idade de 14 anos, mas com 400 anos.</w:t>
-      </w:r>
-    </w:p>
-    <w:p>
-      <w:r>
-        <w:t>Poderes – invoca armas, em especial facas e foices que voam em direção ao inimigo em grande quantidade.</w:t>
-      </w:r>
-    </w:p>
-    <w:p>
-      <w:r>
-        <w:t>Roupa – vestido com muitos babados com detalhes em azul e rosa.</w:t>
-      </w:r>
-      <w:r>
-        <w:tab/>
-      </w:r>
-    </w:p>
-    <w:p>
-      <w:pPr>
-        <w:rPr>
-          <w:b/>
-          <w:bCs/>
-        </w:rPr>
-      </w:pPr>
-      <w:proofErr w:type="spellStart"/>
-      <w:r>
-        <w:rPr>
-          <w:b/>
-          <w:bCs/>
-        </w:rPr>
-        <w:t>Niko</w:t>
-      </w:r>
-      <w:proofErr w:type="spellEnd"/>
-      <w:r>
-        <w:rPr>
-          <w:b/>
-          <w:bCs/>
-        </w:rPr>
-        <w:t xml:space="preserve"> </w:t>
-      </w:r>
-      <w:proofErr w:type="spellStart"/>
-      <w:r>
-        <w:rPr>
-          <w:b/>
-          <w:bCs/>
-        </w:rPr>
-        <w:t>Minamo</w:t>
-      </w:r>
-      <w:proofErr w:type="spellEnd"/>
-      <w:r>
-        <w:rPr>
-          <w:b/>
-          <w:bCs/>
-        </w:rPr>
-        <w:t xml:space="preserve"> (Boss Final) </w:t>
-      </w:r>
-    </w:p>
-    <w:p>
-      <w:r>
-        <w:t xml:space="preserve">Função – Grande feiticeira de </w:t>
-      </w:r>
-      <w:proofErr w:type="spellStart"/>
-      <w:r>
-        <w:t>kyokai</w:t>
-      </w:r>
-      <w:proofErr w:type="spellEnd"/>
-      <w:r>
-        <w:t xml:space="preserve"> e atualmente planeja dominar o mundo humano e para isso escravizou diversos espíritos e </w:t>
-      </w:r>
-      <w:proofErr w:type="spellStart"/>
-      <w:r>
-        <w:t>yokais</w:t>
-      </w:r>
-      <w:proofErr w:type="spellEnd"/>
-      <w:r>
         <w:t xml:space="preserve"> para completar seu plano</w:t>
       </w:r>
     </w:p>
@@ -2390,7 +2818,6 @@
     </w:p>
     <w:p>
       <w:r>
-        <w:lastRenderedPageBreak/>
         <w:t>Característica – loira, olhos amarelos, pele branca, outra garota de 14 anos, pele branca</w:t>
       </w:r>
     </w:p>
@@ -2416,7 +2843,7 @@
 </file>
 
 <file path=word/numbering.xml><?xml version="1.0" encoding="utf-8"?>
-<w:numbering xmlns:wpc="http://schemas.microsoft.com/office/word/2010/wordprocessingCanvas" xmlns:cx="http://schemas.microsoft.com/office/drawing/2014/chartex" xmlns:cx1="http://schemas.microsoft.com/office/drawing/2015/9/8/chartex" xmlns:cx2="http://schemas.microsoft.com/office/drawing/2015/10/21/chartex" xmlns:cx3="http://schemas.microsoft.com/office/drawing/2016/5/9/chartex" xmlns:cx4="http://schemas.microsoft.com/office/drawing/2016/5/10/chartex" xmlns:cx5="http://schemas.microsoft.com/office/drawing/2016/5/11/chartex" xmlns:cx6="http://schemas.microsoft.com/office/drawing/2016/5/12/chartex" xmlns:cx7="http://schemas.microsoft.com/office/drawing/2016/5/13/chartex" xmlns:cx8="http://schemas.microsoft.com/office/drawing/2016/5/14/chartex" xmlns:mc="http://schemas.openxmlformats.org/markup-compatibility/2006" xmlns:aink="http://schemas.microsoft.com/office/drawing/2016/ink" xmlns:am3d="http://schemas.microsoft.com/office/drawing/2017/model3d" xmlns:o="urn:schemas-microsoft-com:office:office" xmlns:r="http://schemas.openxmlformats.org/officeDocument/2006/relationships" xmlns:m="http://schemas.openxmlformats.org/officeDocument/2006/math" xmlns:v="urn:schemas-microsoft-com:vml" xmlns:wp14="http://schemas.microsoft.com/office/word/2010/wordprocessingDrawing" xmlns:wp="http://schemas.openxmlformats.org/drawingml/2006/wordprocessingDrawing" xmlns:w10="urn:schemas-microsoft-com:office:word" xmlns:w="http://schemas.openxmlformats.org/wordprocessingml/2006/main" xmlns:w14="http://schemas.microsoft.com/office/word/2010/wordml" xmlns:w15="http://schemas.microsoft.com/office/word/2012/wordml" xmlns:w16cid="http://schemas.microsoft.com/office/word/2016/wordml/cid" xmlns:w16se="http://schemas.microsoft.com/office/word/2015/wordml/symex" xmlns:wpg="http://schemas.microsoft.com/office/word/2010/wordprocessingGroup" xmlns:wpi="http://schemas.microsoft.com/office/word/2010/wordprocessingInk" xmlns:wne="http://schemas.microsoft.com/office/word/2006/wordml" xmlns:wps="http://schemas.microsoft.com/office/word/2010/wordprocessingShape" mc:Ignorable="w14 w15 w16se w16cid wp14">
+<w:numbering xmlns:wpc="http://schemas.microsoft.com/office/word/2010/wordprocessingCanvas" xmlns:mc="http://schemas.openxmlformats.org/markup-compatibility/2006" xmlns:o="urn:schemas-microsoft-com:office:office" xmlns:r="http://schemas.openxmlformats.org/officeDocument/2006/relationships" xmlns:m="http://schemas.openxmlformats.org/officeDocument/2006/math" xmlns:v="urn:schemas-microsoft-com:vml" xmlns:wp14="http://schemas.microsoft.com/office/word/2010/wordprocessingDrawing" xmlns:wp="http://schemas.openxmlformats.org/drawingml/2006/wordprocessingDrawing" xmlns:w10="urn:schemas-microsoft-com:office:word" xmlns:w="http://schemas.openxmlformats.org/wordprocessingml/2006/main" xmlns:w14="http://schemas.microsoft.com/office/word/2010/wordml" xmlns:w15="http://schemas.microsoft.com/office/word/2012/wordml" xmlns:wpg="http://schemas.microsoft.com/office/word/2010/wordprocessingGroup" xmlns:wpi="http://schemas.microsoft.com/office/word/2010/wordprocessingInk" xmlns:wne="http://schemas.microsoft.com/office/word/2006/wordml" xmlns:wps="http://schemas.microsoft.com/office/word/2010/wordprocessingShape" mc:Ignorable="w14 w15 wp14">
   <w:abstractNum w:abstractNumId="0" w15:restartNumberingAfterBreak="0">
     <w:nsid w:val="31CB71E6"/>
     <w:multiLevelType w:val="hybridMultilevel"/>
@@ -2537,7 +2964,7 @@
 </file>
 
 <file path=word/styles.xml><?xml version="1.0" encoding="utf-8"?>
-<w:styles xmlns:mc="http://schemas.openxmlformats.org/markup-compatibility/2006" xmlns:r="http://schemas.openxmlformats.org/officeDocument/2006/relationships" xmlns:w="http://schemas.openxmlformats.org/wordprocessingml/2006/main" xmlns:w14="http://schemas.microsoft.com/office/word/2010/wordml" xmlns:w15="http://schemas.microsoft.com/office/word/2012/wordml" xmlns:w16cid="http://schemas.microsoft.com/office/word/2016/wordml/cid" xmlns:w16se="http://schemas.microsoft.com/office/word/2015/wordml/symex" mc:Ignorable="w14 w15 w16se w16cid">
+<w:styles xmlns:mc="http://schemas.openxmlformats.org/markup-compatibility/2006" xmlns:r="http://schemas.openxmlformats.org/officeDocument/2006/relationships" xmlns:w="http://schemas.openxmlformats.org/wordprocessingml/2006/main" xmlns:w14="http://schemas.microsoft.com/office/word/2010/wordml" xmlns:w15="http://schemas.microsoft.com/office/word/2012/wordml" mc:Ignorable="w14 w15">
   <w:docDefaults>
     <w:rPrDefault>
       <w:rPr>
@@ -2553,7 +2980,7 @@
       </w:pPr>
     </w:pPrDefault>
   </w:docDefaults>
-  <w:latentStyles w:defLockedState="0" w:defUIPriority="99" w:defSemiHidden="0" w:defUnhideWhenUsed="0" w:defQFormat="0" w:count="376">
+  <w:latentStyles w:defLockedState="0" w:defUIPriority="99" w:defSemiHidden="0" w:defUnhideWhenUsed="0" w:defQFormat="0" w:count="371">
     <w:lsdException w:name="Normal" w:uiPriority="0" w:qFormat="1"/>
     <w:lsdException w:name="heading 1" w:uiPriority="9" w:qFormat="1"/>
     <w:lsdException w:name="heading 2" w:semiHidden="1" w:uiPriority="9" w:unhideWhenUsed="1" w:qFormat="1"/>
@@ -2925,11 +3352,6 @@
     <w:lsdException w:name="List Table 5 Dark Accent 6" w:uiPriority="50"/>
     <w:lsdException w:name="List Table 6 Colorful Accent 6" w:uiPriority="51"/>
     <w:lsdException w:name="List Table 7 Colorful Accent 6" w:uiPriority="52"/>
-    <w:lsdException w:name="Mention" w:semiHidden="1" w:unhideWhenUsed="1"/>
-    <w:lsdException w:name="Smart Hyperlink" w:semiHidden="1" w:unhideWhenUsed="1"/>
-    <w:lsdException w:name="Hashtag" w:semiHidden="1" w:unhideWhenUsed="1"/>
-    <w:lsdException w:name="Unresolved Mention" w:semiHidden="1" w:unhideWhenUsed="1"/>
-    <w:lsdException w:name="Smart Link" w:semiHidden="1" w:unhideWhenUsed="1"/>
   </w:latentStyles>
   <w:style w:type="paragraph" w:default="1" w:styleId="Normal">
     <w:name w:val="Normal"/>

</xml_diff>

<commit_message>
adicionado mais detalhes na historia
</commit_message>
<xml_diff>
--- a/Bullet Hell/documentacao/mundo, historias, fatos.docx
+++ b/Bullet Hell/documentacao/mundo, historias, fatos.docx
@@ -1431,6 +1431,28 @@
           <w:rFonts w:cstheme="minorHAnsi"/>
         </w:rPr>
       </w:pPr>
+      <w:r>
+        <w:rPr>
+          <w:b/>
+        </w:rPr>
+        <w:t>S</w:t>
+      </w:r>
+      <w:r>
+        <w:rPr>
+          <w:b/>
+        </w:rPr>
+        <w:t>antuário das fadas</w:t>
+      </w:r>
+      <w:r>
+        <w:t xml:space="preserve"> – Local onde era realizada grandes magias pelas fadas envolvendo cura e crescimento de alimentos e entre várias coisas ligadas a natureza, porém após ser tomado pela feiticeira acabou passando a ser um local de grandes experimentos realizados por ela.</w:t>
+      </w:r>
+    </w:p>
+    <w:p>
+      <w:pPr>
+        <w:rPr>
+          <w:rFonts w:cstheme="minorHAnsi"/>
+        </w:rPr>
+      </w:pPr>
       <w:proofErr w:type="spellStart"/>
       <w:r>
         <w:rPr>
@@ -1528,6 +1550,32 @@
       <w:pPr>
         <w:rPr>
           <w:rFonts w:cstheme="minorHAnsi"/>
+          <w:color w:val="222222"/>
+          <w:shd w:val="clear" w:color="auto" w:fill="FFFFFF"/>
+        </w:rPr>
+      </w:pPr>
+      <w:r>
+        <w:rPr>
+          <w:rFonts w:cstheme="minorHAnsi"/>
+          <w:b/>
+          <w:color w:val="222222"/>
+          <w:shd w:val="clear" w:color="auto" w:fill="FFFFFF"/>
+        </w:rPr>
+        <w:t>Fada</w:t>
+      </w:r>
+      <w:r>
+        <w:rPr>
+          <w:rFonts w:cstheme="minorHAnsi"/>
+          <w:color w:val="222222"/>
+          <w:shd w:val="clear" w:color="auto" w:fill="FFFFFF"/>
+        </w:rPr>
+        <w:t xml:space="preserve"> – Criatura mística que vive na natureza e possui asas e corpo delicado e aparência feminina, geralmente tem poderes que envolvam a natureza, outras conseguem invocar armas ou até mesmo conjurar feitiços mais variados.</w:t>
+      </w:r>
+    </w:p>
+    <w:p>
+      <w:pPr>
+        <w:rPr>
+          <w:rFonts w:cstheme="minorHAnsi"/>
           <w:b/>
           <w:bCs/>
           <w:i/>
@@ -1898,6 +1946,7 @@
         <w:rPr>
           <w:rFonts w:cstheme="minorHAnsi"/>
         </w:rPr>
+        <w:lastRenderedPageBreak/>
         <w:t>Personalidade – Calma, focada em seus objetivos, quando encontra um inimigo ela gosta de resolver no combate quando eles não cooperam</w:t>
       </w:r>
       <w:r>
@@ -1966,7 +2015,6 @@
     </w:p>
     <w:p>
       <w:r>
-        <w:lastRenderedPageBreak/>
         <w:t>Poderes – ela pode levitar, consegue sentir sensações espirituais</w:t>
       </w:r>
       <w:r>
@@ -2577,218 +2625,379 @@
     </w:p>
     <w:p>
       <w:r>
-        <w:t>Característica – cabelo laranja e pontas amarelas, olhos verde-claros, cor de pele branco, 60 anos, rosto e corpo jovem com idad</w:t>
+        <w:lastRenderedPageBreak/>
+        <w:t>Característica – cabelo laranja e pontas amarelas, olhos verde-claros, cor de pele branco, 60 anos, rosto e corpo jovem com idade aproximada de 14 anos de aparência.</w:t>
+      </w:r>
+    </w:p>
+    <w:p>
+      <w:r>
+        <w:t>Poderes – ondas sônicas e sonoras</w:t>
+      </w:r>
+      <w:r>
+        <w:t xml:space="preserve"> e ondas de eco</w:t>
+      </w:r>
+      <w:r>
+        <w:t>.</w:t>
+      </w:r>
+    </w:p>
+    <w:p>
+      <w:r>
+        <w:t xml:space="preserve">Roupas – roupa de colegial branca com roxo e com saia curta preto com roxo e sandália estilo japonês.  </w:t>
+      </w:r>
+    </w:p>
+    <w:p>
+      <w:pPr>
+        <w:rPr>
+          <w:b/>
+          <w:bCs/>
+        </w:rPr>
+      </w:pPr>
+    </w:p>
+    <w:p>
+      <w:pPr>
+        <w:rPr>
+          <w:b/>
+          <w:bCs/>
+        </w:rPr>
+      </w:pPr>
+    </w:p>
+    <w:p>
+      <w:pPr>
+        <w:rPr>
+          <w:b/>
+          <w:bCs/>
+        </w:rPr>
+      </w:pPr>
+      <w:proofErr w:type="spellStart"/>
+      <w:r>
+        <w:rPr>
+          <w:b/>
+          <w:bCs/>
+        </w:rPr>
+        <w:t>Mavis</w:t>
+      </w:r>
+      <w:proofErr w:type="spellEnd"/>
+      <w:r>
+        <w:rPr>
+          <w:b/>
+          <w:bCs/>
+        </w:rPr>
+        <w:t xml:space="preserve"> </w:t>
+      </w:r>
+      <w:r>
+        <w:rPr>
+          <w:b/>
+          <w:bCs/>
+        </w:rPr>
+        <w:t>(</w:t>
+      </w:r>
+      <w:proofErr w:type="spellStart"/>
+      <w:r>
+        <w:rPr>
+          <w:b/>
+          <w:bCs/>
+        </w:rPr>
+        <w:t>Boss</w:t>
+      </w:r>
+      <w:proofErr w:type="spellEnd"/>
+      <w:r>
+        <w:rPr>
+          <w:b/>
+          <w:bCs/>
+        </w:rPr>
+        <w:t xml:space="preserve"> </w:t>
+      </w:r>
+      <w:proofErr w:type="spellStart"/>
+      <w:r>
+        <w:rPr>
+          <w:b/>
+          <w:bCs/>
+        </w:rPr>
+        <w:t>stage</w:t>
+      </w:r>
+      <w:proofErr w:type="spellEnd"/>
+      <w:r>
+        <w:rPr>
+          <w:b/>
+          <w:bCs/>
+        </w:rPr>
+        <w:t xml:space="preserve"> 3) – </w:t>
+      </w:r>
+    </w:p>
+    <w:p>
+      <w:pPr>
+        <w:rPr>
+          <w:bCs/>
+        </w:rPr>
+      </w:pPr>
+      <w:r>
+        <w:rPr>
+          <w:bCs/>
+        </w:rPr>
+        <w:t>História</w:t>
+      </w:r>
+      <w:r>
+        <w:rPr>
+          <w:bCs/>
+        </w:rPr>
+        <w:t xml:space="preserve"> </w:t>
+      </w:r>
+      <w:r>
+        <w:rPr>
+          <w:bCs/>
+        </w:rPr>
+        <w:t xml:space="preserve">– Antes </w:t>
+      </w:r>
+      <w:r>
+        <w:rPr>
+          <w:bCs/>
+        </w:rPr>
+        <w:t xml:space="preserve">de virar um fantasma era uma das protetoras do santuário das fadas e passava boa parte do tempo evitando que o local fosse descoberto por criaturas agressivas, até que um dia a grande feiticeira </w:t>
+      </w:r>
+      <w:proofErr w:type="spellStart"/>
+      <w:r>
+        <w:rPr>
+          <w:bCs/>
+        </w:rPr>
+        <w:t>Niko</w:t>
+      </w:r>
+      <w:proofErr w:type="spellEnd"/>
+      <w:r>
+        <w:rPr>
+          <w:bCs/>
+        </w:rPr>
+        <w:t xml:space="preserve"> </w:t>
+      </w:r>
+      <w:proofErr w:type="spellStart"/>
+      <w:r>
+        <w:rPr>
+          <w:bCs/>
+        </w:rPr>
+        <w:t>Minamo</w:t>
+      </w:r>
+      <w:proofErr w:type="spellEnd"/>
+      <w:r>
+        <w:rPr>
+          <w:bCs/>
+        </w:rPr>
+        <w:t xml:space="preserve"> invadiu a santuário e eliminou todas as fadas do local, transformando elas em fantasma para servirem ela e a </w:t>
+      </w:r>
+      <w:proofErr w:type="spellStart"/>
+      <w:r>
+        <w:rPr>
+          <w:bCs/>
+        </w:rPr>
+        <w:t>Mavis</w:t>
+      </w:r>
+      <w:proofErr w:type="spellEnd"/>
+      <w:r>
+        <w:rPr>
+          <w:bCs/>
+        </w:rPr>
+        <w:t xml:space="preserve"> acabou sendo escravizada pela </w:t>
+      </w:r>
+      <w:proofErr w:type="spellStart"/>
+      <w:r>
+        <w:rPr>
+          <w:bCs/>
+        </w:rPr>
+        <w:t>Niko</w:t>
+      </w:r>
+      <w:proofErr w:type="spellEnd"/>
+      <w:r>
+        <w:rPr>
+          <w:bCs/>
+        </w:rPr>
+        <w:t xml:space="preserve"> e tem como função proteger a entrada do santuário das fadas que agora é controlado pela feiticeira.</w:t>
+      </w:r>
+    </w:p>
+    <w:p>
+      <w:r>
+        <w:t>Função</w:t>
+      </w:r>
+      <w:r>
+        <w:t xml:space="preserve"> </w:t>
+      </w:r>
+      <w:r>
+        <w:t>–</w:t>
+      </w:r>
+      <w:r>
+        <w:t xml:space="preserve"> </w:t>
+      </w:r>
+      <w:r>
+        <w:t>Guar</w:t>
+      </w:r>
+      <w:r>
+        <w:t>dião da entrada do santuário das fadas</w:t>
+      </w:r>
+      <w:r>
+        <w:t xml:space="preserve">, ela defende a entrada e permite a entrada apenas de </w:t>
+      </w:r>
+      <w:proofErr w:type="spellStart"/>
+      <w:r>
+        <w:t>yokais</w:t>
+      </w:r>
+      <w:proofErr w:type="spellEnd"/>
+      <w:r>
+        <w:t xml:space="preserve"> autorizados.</w:t>
+      </w:r>
+    </w:p>
+    <w:p>
+      <w:r>
+        <w:t>Personalidade –</w:t>
+      </w:r>
+      <w:r>
+        <w:t>Aparenta uma personalidade mais</w:t>
+      </w:r>
+      <w:r>
+        <w:t xml:space="preserve"> </w:t>
+      </w:r>
+      <w:r>
+        <w:t xml:space="preserve">agressiva </w:t>
+      </w:r>
+      <w:r>
+        <w:t>e tem como objetivo manter suas funções totalmente</w:t>
+      </w:r>
+      <w:r>
+        <w:t xml:space="preserve"> feitas</w:t>
+      </w:r>
+      <w:r>
+        <w:t xml:space="preserve">, ela não gosta muito de conversar, mas quando é derrotada ela acaba </w:t>
+      </w:r>
+      <w:r>
+        <w:t>sendo liberta do</w:t>
+      </w:r>
+      <w:r>
+        <w:t xml:space="preserve"> feitiço</w:t>
+      </w:r>
+      <w:r>
+        <w:t xml:space="preserve"> e assim ele</w:t>
+      </w:r>
+      <w:r>
+        <w:t xml:space="preserve"> é quebrado e ela fica dócil e calma novamente e demonstra a sua pureza</w:t>
+      </w:r>
+      <w:r>
+        <w:t xml:space="preserve"> de fada</w:t>
+      </w:r>
+      <w:r>
+        <w:t>.</w:t>
+      </w:r>
+    </w:p>
+    <w:p>
+      <w:r>
+        <w:t>Característica – cabelo branco longo, olhos dourados, pequena com aparência de idade de 14 anos, mas com 400 anos</w:t>
+      </w:r>
+      <w:r>
+        <w:t>, grandes asas de fada</w:t>
+      </w:r>
+      <w:r>
+        <w:t>.</w:t>
+      </w:r>
+    </w:p>
+    <w:p>
+      <w:r>
+        <w:t>Poderes – invoca armas, em especial facas e foices que voam em direção ao inimigo em grande quantidade.</w:t>
+      </w:r>
+    </w:p>
+    <w:p>
+      <w:r>
+        <w:t>Roupa – vestido com muitos baba</w:t>
+      </w:r>
+      <w:r>
+        <w:t>dos com detalhes em azul e rosa e tem um salto de cristal.</w:t>
+      </w:r>
+      <w:r>
+        <w:tab/>
+      </w:r>
+    </w:p>
+    <w:p>
+      <w:pPr>
+        <w:rPr>
+          <w:b/>
+          <w:bCs/>
+        </w:rPr>
+      </w:pPr>
+      <w:proofErr w:type="spellStart"/>
+      <w:r>
+        <w:rPr>
+          <w:b/>
+          <w:bCs/>
+        </w:rPr>
+        <w:t>Niko</w:t>
+      </w:r>
+      <w:proofErr w:type="spellEnd"/>
+      <w:r>
+        <w:rPr>
+          <w:b/>
+          <w:bCs/>
+        </w:rPr>
+        <w:t xml:space="preserve"> </w:t>
+      </w:r>
+      <w:proofErr w:type="spellStart"/>
+      <w:r>
+        <w:rPr>
+          <w:b/>
+          <w:bCs/>
+        </w:rPr>
+        <w:t>Minamo</w:t>
+      </w:r>
+      <w:proofErr w:type="spellEnd"/>
+      <w:r>
+        <w:rPr>
+          <w:b/>
+          <w:bCs/>
+        </w:rPr>
+        <w:t xml:space="preserve"> (</w:t>
+      </w:r>
+      <w:proofErr w:type="spellStart"/>
+      <w:r>
+        <w:rPr>
+          <w:b/>
+          <w:bCs/>
+        </w:rPr>
+        <w:t>Boss</w:t>
+      </w:r>
+      <w:proofErr w:type="spellEnd"/>
+      <w:r>
+        <w:rPr>
+          <w:b/>
+          <w:bCs/>
+        </w:rPr>
+        <w:t xml:space="preserve"> Final) </w:t>
+      </w:r>
+    </w:p>
+    <w:p>
+      <w:pPr>
+        <w:rPr>
+          <w:bCs/>
+        </w:rPr>
+      </w:pPr>
+      <w:r>
+        <w:rPr>
+          <w:bCs/>
+        </w:rPr>
+        <w:t xml:space="preserve">História </w:t>
+      </w:r>
+      <w:r>
+        <w:rPr>
+          <w:bCs/>
+        </w:rPr>
+        <w:t>–</w:t>
+      </w:r>
+      <w:r>
+        <w:rPr>
+          <w:bCs/>
+        </w:rPr>
+        <w:t xml:space="preserve"> </w:t>
+      </w:r>
+      <w:r>
+        <w:rPr>
+          <w:bCs/>
+        </w:rPr>
+        <w:t>Pouco se sabe sobre seu passado, pois vivia escondida dentro de grandes florestas, até que então começou seu plano de dominação do mundo humano, assim tendo que invadir o santuário das fadas e usar sua energia para criar magias poderosas.</w:t>
       </w:r>
       <w:bookmarkStart w:id="3" w:name="_GoBack"/>
       <w:bookmarkEnd w:id="3"/>
-      <w:r>
-        <w:t>e aproximada de 14 anos de aparência.</w:t>
-      </w:r>
-    </w:p>
-    <w:p>
-      <w:r>
-        <w:t>Poderes – ondas sônicas e sonoras</w:t>
-      </w:r>
-      <w:r>
-        <w:t xml:space="preserve"> e ondas de eco</w:t>
-      </w:r>
-      <w:r>
-        <w:t>.</w:t>
-      </w:r>
-    </w:p>
-    <w:p>
-      <w:r>
-        <w:t xml:space="preserve">Roupas – roupa de colegial branca com roxo e com saia curta preto com roxo e sandália estilo japonês.  </w:t>
-      </w:r>
-    </w:p>
-    <w:p>
-      <w:pPr>
-        <w:rPr>
-          <w:b/>
-          <w:bCs/>
-        </w:rPr>
-      </w:pPr>
-    </w:p>
-    <w:p>
-      <w:pPr>
-        <w:rPr>
-          <w:b/>
-          <w:bCs/>
-        </w:rPr>
-      </w:pPr>
-    </w:p>
-    <w:p>
-      <w:pPr>
-        <w:rPr>
-          <w:b/>
-          <w:bCs/>
-        </w:rPr>
-      </w:pPr>
-      <w:proofErr w:type="spellStart"/>
-      <w:r>
-        <w:rPr>
-          <w:b/>
-          <w:bCs/>
-        </w:rPr>
-        <w:t>Mavis</w:t>
-      </w:r>
-      <w:proofErr w:type="spellEnd"/>
-      <w:r>
-        <w:rPr>
-          <w:b/>
-          <w:bCs/>
-        </w:rPr>
-        <w:t xml:space="preserve"> </w:t>
-      </w:r>
-      <w:r>
-        <w:rPr>
-          <w:b/>
-          <w:bCs/>
-        </w:rPr>
-        <w:t>(</w:t>
-      </w:r>
-      <w:proofErr w:type="spellStart"/>
-      <w:r>
-        <w:rPr>
-          <w:b/>
-          <w:bCs/>
-        </w:rPr>
-        <w:t>Boss</w:t>
-      </w:r>
-      <w:proofErr w:type="spellEnd"/>
-      <w:r>
-        <w:rPr>
-          <w:b/>
-          <w:bCs/>
-        </w:rPr>
-        <w:t xml:space="preserve"> </w:t>
-      </w:r>
-      <w:proofErr w:type="spellStart"/>
-      <w:r>
-        <w:rPr>
-          <w:b/>
-          <w:bCs/>
-        </w:rPr>
-        <w:t>stage</w:t>
-      </w:r>
-      <w:proofErr w:type="spellEnd"/>
-      <w:r>
-        <w:rPr>
-          <w:b/>
-          <w:bCs/>
-        </w:rPr>
-        <w:t xml:space="preserve"> 3) – </w:t>
-      </w:r>
-    </w:p>
-    <w:p>
-      <w:r>
-        <w:t>Função</w:t>
-      </w:r>
-      <w:r>
-        <w:t xml:space="preserve"> </w:t>
-      </w:r>
-      <w:r>
-        <w:t>–</w:t>
-      </w:r>
-      <w:r>
-        <w:t xml:space="preserve"> </w:t>
-      </w:r>
-      <w:r>
-        <w:t>Guar</w:t>
-      </w:r>
-      <w:r>
-        <w:t>dião da entrada do santuário das fadas</w:t>
-      </w:r>
-      <w:r>
-        <w:t xml:space="preserve">, ela defende a entrada e permite a entrada apenas de </w:t>
-      </w:r>
-      <w:proofErr w:type="spellStart"/>
-      <w:r>
-        <w:t>yokais</w:t>
-      </w:r>
-      <w:proofErr w:type="spellEnd"/>
-      <w:r>
-        <w:t xml:space="preserve"> autorizados.</w:t>
-      </w:r>
-    </w:p>
-    <w:p>
-      <w:r>
-        <w:t>Personalidade – Agressiva e tem como objetivo manter suas funções totalmente compensadas, ela não gosta muito de conversar, mas quando é derrotada ela acaba obedecendo tudo que for mandado.</w:t>
-      </w:r>
-    </w:p>
-    <w:p>
-      <w:r>
-        <w:t>Característica – cabelo branco longo, olhos dourados, pequena com aparência de idade de 14 anos, mas com 400 anos.</w:t>
-      </w:r>
-    </w:p>
-    <w:p>
-      <w:r>
-        <w:t>Poderes – invoca armas, em especial facas e foices que voam em direção ao inimigo em grande quantidade.</w:t>
-      </w:r>
-    </w:p>
-    <w:p>
-      <w:r>
-        <w:t>Roupa – vestido com muitos babados com detalhes em azul e rosa.</w:t>
-      </w:r>
-      <w:r>
-        <w:tab/>
-      </w:r>
-    </w:p>
-    <w:p>
-      <w:pPr>
-        <w:rPr>
-          <w:b/>
-          <w:bCs/>
-        </w:rPr>
-      </w:pPr>
-      <w:proofErr w:type="spellStart"/>
-      <w:r>
-        <w:rPr>
-          <w:b/>
-          <w:bCs/>
-        </w:rPr>
-        <w:t>Niko</w:t>
-      </w:r>
-      <w:proofErr w:type="spellEnd"/>
-      <w:r>
-        <w:rPr>
-          <w:b/>
-          <w:bCs/>
-        </w:rPr>
-        <w:t xml:space="preserve"> </w:t>
-      </w:r>
-      <w:proofErr w:type="spellStart"/>
-      <w:r>
-        <w:rPr>
-          <w:b/>
-          <w:bCs/>
-        </w:rPr>
-        <w:t>Minamo</w:t>
-      </w:r>
-      <w:proofErr w:type="spellEnd"/>
-      <w:r>
-        <w:rPr>
-          <w:b/>
-          <w:bCs/>
-        </w:rPr>
-        <w:t xml:space="preserve"> (</w:t>
-      </w:r>
-      <w:proofErr w:type="spellStart"/>
-      <w:r>
-        <w:rPr>
-          <w:b/>
-          <w:bCs/>
-        </w:rPr>
-        <w:t>Boss</w:t>
-      </w:r>
-      <w:proofErr w:type="spellEnd"/>
-      <w:r>
-        <w:rPr>
-          <w:b/>
-          <w:bCs/>
-        </w:rPr>
-        <w:t xml:space="preserve"> Final) </w:t>
-      </w:r>
     </w:p>
     <w:p>
       <w:r>

</xml_diff>